<commit_message>
Here Yoshi, stop complaing, I did all the work, but I can't get the siumation to run, I'll send a mail
</commit_message>
<xml_diff>
--- a/session_ca_2020Edited.docx
+++ b/session_ca_2020Edited.docx
@@ -5,7 +5,7 @@
     <w:p>
       <w:pPr>
         <w:pStyle w:val="Heading1"/>
-        <w:shd w:fill="5B9BD5" w:val="clear"/>
+        <w:shd w:val="clear" w:fill="5B9BD5"/>
         <w:spacing w:before="100" w:after="0"/>
         <w:jc w:val="center"/>
         <w:rPr>
@@ -27,7 +27,7 @@
     <w:p>
       <w:pPr>
         <w:pStyle w:val="Heading1"/>
-        <w:shd w:fill="5B9BD5" w:val="clear"/>
+        <w:shd w:val="clear" w:fill="5B9BD5"/>
         <w:spacing w:before="0" w:after="200"/>
         <w:jc w:val="center"/>
         <w:rPr>
@@ -686,8 +686,8 @@
         </w:rPr>
         <w:t xml:space="preserve">Go to the folder SYNTHESIS. Run the synthesis through the command: </w:t>
       </w:r>
-      <w:bookmarkStart w:id="1" w:name="OLE_LINK1"/>
-      <w:bookmarkStart w:id="2" w:name="OLE_LINK2"/>
+      <w:bookmarkStart w:id="1" w:name="OLE_LINK2"/>
+      <w:bookmarkStart w:id="2" w:name="OLE_LINK1"/>
       <w:bookmarkEnd w:id="1"/>
       <w:bookmarkEnd w:id="2"/>
       <w:r>
@@ -1016,7 +1016,7 @@
       <w:tblPr>
         <w:tblW w:w="9975" w:type="dxa"/>
         <w:jc w:val="left"/>
-        <w:tblInd w:w="-73" w:type="dxa"/>
+        <w:tblInd w:w="-78" w:type="dxa"/>
         <w:tblBorders>
           <w:top w:val="single" w:sz="4" w:space="0" w:color="000001"/>
           <w:left w:val="single" w:sz="4" w:space="0" w:color="000001"/>
@@ -1025,7 +1025,7 @@
         </w:tblBorders>
         <w:tblCellMar>
           <w:top w:w="55" w:type="dxa"/>
-          <w:left w:w="30" w:type="dxa"/>
+          <w:left w:w="25" w:type="dxa"/>
           <w:bottom w:w="55" w:type="dxa"/>
           <w:right w:w="55" w:type="dxa"/>
         </w:tblCellMar>
@@ -1035,8 +1035,8 @@
         <w:gridCol w:w="1994"/>
         <w:gridCol w:w="1881"/>
         <w:gridCol w:w="2063"/>
-        <w:gridCol w:w="2070"/>
-        <w:gridCol w:w="1967"/>
+        <w:gridCol w:w="2069"/>
+        <w:gridCol w:w="1968"/>
       </w:tblGrid>
       <w:tr>
         <w:trPr>
@@ -1053,7 +1053,7 @@
             </w:tcBorders>
             <w:shd w:color="auto" w:fill="auto" w:val="clear"/>
             <w:tcMar>
-              <w:left w:w="30" w:type="dxa"/>
+              <w:left w:w="25" w:type="dxa"/>
             </w:tcMar>
             <w:vAlign w:val="center"/>
           </w:tcPr>
@@ -1086,7 +1086,7 @@
             </w:tcBorders>
             <w:shd w:color="auto" w:fill="auto" w:val="clear"/>
             <w:tcMar>
-              <w:left w:w="30" w:type="dxa"/>
+              <w:left w:w="25" w:type="dxa"/>
             </w:tcMar>
             <w:vAlign w:val="center"/>
           </w:tcPr>
@@ -1119,7 +1119,7 @@
             </w:tcBorders>
             <w:shd w:color="auto" w:fill="auto" w:val="clear"/>
             <w:tcMar>
-              <w:left w:w="30" w:type="dxa"/>
+              <w:left w:w="25" w:type="dxa"/>
             </w:tcMar>
             <w:vAlign w:val="center"/>
           </w:tcPr>
@@ -1143,7 +1143,7 @@
         </w:tc>
         <w:tc>
           <w:tcPr>
-            <w:tcW w:w="2070" w:type="dxa"/>
+            <w:tcW w:w="2069" w:type="dxa"/>
             <w:tcBorders>
               <w:top w:val="single" w:sz="4" w:space="0" w:color="000001"/>
               <w:left w:val="single" w:sz="4" w:space="0" w:color="000001"/>
@@ -1152,7 +1152,7 @@
             </w:tcBorders>
             <w:shd w:color="auto" w:fill="auto" w:val="clear"/>
             <w:tcMar>
-              <w:left w:w="30" w:type="dxa"/>
+              <w:left w:w="25" w:type="dxa"/>
             </w:tcMar>
             <w:vAlign w:val="center"/>
           </w:tcPr>
@@ -1176,7 +1176,7 @@
         </w:tc>
         <w:tc>
           <w:tcPr>
-            <w:tcW w:w="1967" w:type="dxa"/>
+            <w:tcW w:w="1968" w:type="dxa"/>
             <w:tcBorders>
               <w:top w:val="single" w:sz="4" w:space="0" w:color="000001"/>
               <w:left w:val="single" w:sz="4" w:space="0" w:color="000001"/>
@@ -1187,7 +1187,7 @@
             </w:tcBorders>
             <w:shd w:color="auto" w:fill="auto" w:val="clear"/>
             <w:tcMar>
-              <w:left w:w="30" w:type="dxa"/>
+              <w:left w:w="25" w:type="dxa"/>
             </w:tcMar>
             <w:vAlign w:val="center"/>
           </w:tcPr>
@@ -1383,7 +1383,7 @@
       <w:tblPr>
         <w:tblW w:w="9972" w:type="dxa"/>
         <w:jc w:val="left"/>
-        <w:tblInd w:w="-73" w:type="dxa"/>
+        <w:tblInd w:w="-78" w:type="dxa"/>
         <w:tblBorders>
           <w:top w:val="single" w:sz="4" w:space="0" w:color="000001"/>
           <w:left w:val="single" w:sz="4" w:space="0" w:color="000001"/>
@@ -1392,7 +1392,7 @@
         </w:tblBorders>
         <w:tblCellMar>
           <w:top w:w="55" w:type="dxa"/>
-          <w:left w:w="30" w:type="dxa"/>
+          <w:left w:w="25" w:type="dxa"/>
           <w:bottom w:w="55" w:type="dxa"/>
           <w:right w:w="55" w:type="dxa"/>
         </w:tblCellMar>
@@ -1419,7 +1419,7 @@
             </w:tcBorders>
             <w:shd w:color="auto" w:fill="auto" w:val="clear"/>
             <w:tcMar>
-              <w:left w:w="30" w:type="dxa"/>
+              <w:left w:w="25" w:type="dxa"/>
             </w:tcMar>
           </w:tcPr>
           <w:p>
@@ -1449,7 +1449,7 @@
             </w:tcBorders>
             <w:shd w:color="auto" w:fill="auto" w:val="clear"/>
             <w:tcMar>
-              <w:left w:w="30" w:type="dxa"/>
+              <w:left w:w="25" w:type="dxa"/>
             </w:tcMar>
           </w:tcPr>
           <w:p>
@@ -1480,7 +1480,7 @@
             </w:tcBorders>
             <w:shd w:color="auto" w:fill="auto" w:val="clear"/>
             <w:tcMar>
-              <w:left w:w="30" w:type="dxa"/>
+              <w:left w:w="25" w:type="dxa"/>
             </w:tcMar>
           </w:tcPr>
           <w:p>
@@ -1511,7 +1511,7 @@
             </w:tcBorders>
             <w:shd w:color="auto" w:fill="auto" w:val="clear"/>
             <w:tcMar>
-              <w:left w:w="30" w:type="dxa"/>
+              <w:left w:w="25" w:type="dxa"/>
             </w:tcMar>
           </w:tcPr>
           <w:p>
@@ -1542,7 +1542,7 @@
             </w:tcBorders>
             <w:shd w:color="auto" w:fill="auto" w:val="clear"/>
             <w:tcMar>
-              <w:left w:w="30" w:type="dxa"/>
+              <w:left w:w="25" w:type="dxa"/>
             </w:tcMar>
           </w:tcPr>
           <w:p>
@@ -1575,7 +1575,7 @@
             </w:tcBorders>
             <w:shd w:color="auto" w:fill="auto" w:val="clear"/>
             <w:tcMar>
-              <w:left w:w="30" w:type="dxa"/>
+              <w:left w:w="25" w:type="dxa"/>
             </w:tcMar>
           </w:tcPr>
           <w:p>
@@ -1611,7 +1611,7 @@
             </w:tcBorders>
             <w:shd w:color="auto" w:fill="auto" w:val="clear"/>
             <w:tcMar>
-              <w:left w:w="30" w:type="dxa"/>
+              <w:left w:w="25" w:type="dxa"/>
             </w:tcMar>
           </w:tcPr>
           <w:p>
@@ -1642,7 +1642,7 @@
             </w:tcBorders>
             <w:shd w:color="auto" w:fill="auto" w:val="clear"/>
             <w:tcMar>
-              <w:left w:w="30" w:type="dxa"/>
+              <w:left w:w="25" w:type="dxa"/>
             </w:tcMar>
           </w:tcPr>
           <w:p>
@@ -1689,7 +1689,7 @@
             </w:tcBorders>
             <w:shd w:color="auto" w:fill="auto" w:val="clear"/>
             <w:tcMar>
-              <w:left w:w="30" w:type="dxa"/>
+              <w:left w:w="25" w:type="dxa"/>
             </w:tcMar>
           </w:tcPr>
           <w:p>
@@ -1729,15 +1729,27 @@
               <w:pStyle w:val="Normal"/>
               <w:widowControl w:val="false"/>
               <w:spacing w:before="0" w:after="200"/>
-              <w:rPr>
-                <w:color w:val="00000A"/>
-              </w:rPr>
+              <w:rPr/>
             </w:pPr>
             <w:r>
               <w:rPr>
                 <w:color w:val="00000A"/>
               </w:rPr>
               <w:t>register file</w:t>
+            </w:r>
+          </w:p>
+          <w:p>
+            <w:pPr>
+              <w:pStyle w:val="Normal"/>
+              <w:widowControl w:val="false"/>
+              <w:spacing w:before="0" w:after="200"/>
+              <w:rPr/>
+            </w:pPr>
+            <w:r>
+              <w:rPr>
+                <w:color w:val="00000A"/>
+              </w:rPr>
+              <w:t xml:space="preserve">regfile_dest_mux </w:t>
             </w:r>
           </w:p>
         </w:tc>
@@ -1752,7 +1764,7 @@
             </w:tcBorders>
             <w:shd w:color="auto" w:fill="auto" w:val="clear"/>
             <w:tcMar>
-              <w:left w:w="30" w:type="dxa"/>
+              <w:left w:w="25" w:type="dxa"/>
             </w:tcMar>
           </w:tcPr>
           <w:p>
@@ -1799,7 +1811,7 @@
             </w:tcBorders>
             <w:shd w:color="auto" w:fill="auto" w:val="clear"/>
             <w:tcMar>
-              <w:left w:w="30" w:type="dxa"/>
+              <w:left w:w="25" w:type="dxa"/>
             </w:tcMar>
           </w:tcPr>
           <w:p>
@@ -1832,7 +1844,7 @@
             </w:tcBorders>
             <w:shd w:color="auto" w:fill="auto" w:val="clear"/>
             <w:tcMar>
-              <w:left w:w="30" w:type="dxa"/>
+              <w:left w:w="25" w:type="dxa"/>
             </w:tcMar>
           </w:tcPr>
           <w:p>
@@ -1894,7 +1906,7 @@
       <w:tblPr>
         <w:tblW w:w="9972" w:type="dxa"/>
         <w:jc w:val="left"/>
-        <w:tblInd w:w="-73" w:type="dxa"/>
+        <w:tblInd w:w="-78" w:type="dxa"/>
         <w:tblBorders>
           <w:top w:val="single" w:sz="4" w:space="0" w:color="000001"/>
           <w:left w:val="single" w:sz="4" w:space="0" w:color="000001"/>
@@ -1903,7 +1915,7 @@
         </w:tblBorders>
         <w:tblCellMar>
           <w:top w:w="55" w:type="dxa"/>
-          <w:left w:w="30" w:type="dxa"/>
+          <w:left w:w="25" w:type="dxa"/>
           <w:bottom w:w="55" w:type="dxa"/>
           <w:right w:w="55" w:type="dxa"/>
         </w:tblCellMar>
@@ -1929,7 +1941,7 @@
             </w:tcBorders>
             <w:shd w:color="auto" w:fill="auto" w:val="clear"/>
             <w:tcMar>
-              <w:left w:w="30" w:type="dxa"/>
+              <w:left w:w="25" w:type="dxa"/>
             </w:tcMar>
           </w:tcPr>
           <w:p>
@@ -1959,7 +1971,7 @@
             </w:tcBorders>
             <w:shd w:color="auto" w:fill="auto" w:val="clear"/>
             <w:tcMar>
-              <w:left w:w="30" w:type="dxa"/>
+              <w:left w:w="25" w:type="dxa"/>
             </w:tcMar>
           </w:tcPr>
           <w:p>
@@ -1990,7 +2002,7 @@
             </w:tcBorders>
             <w:shd w:color="auto" w:fill="auto" w:val="clear"/>
             <w:tcMar>
-              <w:left w:w="30" w:type="dxa"/>
+              <w:left w:w="25" w:type="dxa"/>
             </w:tcMar>
           </w:tcPr>
           <w:p>
@@ -2021,7 +2033,7 @@
             </w:tcBorders>
             <w:shd w:color="auto" w:fill="auto" w:val="clear"/>
             <w:tcMar>
-              <w:left w:w="30" w:type="dxa"/>
+              <w:left w:w="25" w:type="dxa"/>
             </w:tcMar>
           </w:tcPr>
           <w:p>
@@ -2054,7 +2066,7 @@
             </w:tcBorders>
             <w:shd w:color="auto" w:fill="auto" w:val="clear"/>
             <w:tcMar>
-              <w:left w:w="30" w:type="dxa"/>
+              <w:left w:w="25" w:type="dxa"/>
             </w:tcMar>
           </w:tcPr>
           <w:p>
@@ -2090,7 +2102,7 @@
             </w:tcBorders>
             <w:shd w:color="auto" w:fill="auto" w:val="clear"/>
             <w:tcMar>
-              <w:left w:w="30" w:type="dxa"/>
+              <w:left w:w="25" w:type="dxa"/>
             </w:tcMar>
           </w:tcPr>
           <w:p>
@@ -2121,7 +2133,7 @@
             </w:tcBorders>
             <w:shd w:color="auto" w:fill="auto" w:val="clear"/>
             <w:tcMar>
-              <w:left w:w="30" w:type="dxa"/>
+              <w:left w:w="25" w:type="dxa"/>
             </w:tcMar>
           </w:tcPr>
           <w:p>
@@ -2168,7 +2180,7 @@
             </w:tcBorders>
             <w:shd w:color="auto" w:fill="auto" w:val="clear"/>
             <w:tcMar>
-              <w:left w:w="30" w:type="dxa"/>
+              <w:left w:w="25" w:type="dxa"/>
             </w:tcMar>
           </w:tcPr>
           <w:p>
@@ -2263,15 +2275,13 @@
             <w:pPr>
               <w:pStyle w:val="Normal"/>
               <w:widowControl w:val="false"/>
-              <w:rPr>
-                <w:color w:val="00000A"/>
-              </w:rPr>
+              <w:rPr/>
             </w:pPr>
             <w:r>
               <w:rPr>
                 <w:color w:val="00000A"/>
               </w:rPr>
-              <w:t xml:space="preserve">           </w:t>
+              <w:t xml:space="preserve">     </w:t>
             </w:r>
             <w:r>
               <w:rPr>
@@ -2284,15 +2294,13 @@
             <w:pPr>
               <w:pStyle w:val="Normal"/>
               <w:widowControl w:val="false"/>
-              <w:rPr>
-                <w:color w:val="00000A"/>
-              </w:rPr>
+              <w:rPr/>
             </w:pPr>
             <w:r>
               <w:rPr>
                 <w:color w:val="00000A"/>
               </w:rPr>
-              <w:t>alu_src, reg_write,</w:t>
+              <w:t xml:space="preserve">alu_src, </w:t>
             </w:r>
           </w:p>
           <w:p>
@@ -2300,9 +2308,7 @@
               <w:pStyle w:val="Normal"/>
               <w:widowControl w:val="false"/>
               <w:spacing w:before="100" w:after="200"/>
-              <w:rPr>
-                <w:color w:val="00000A"/>
-              </w:rPr>
+              <w:rPr/>
             </w:pPr>
             <w:r>
               <w:rPr>
@@ -2315,6 +2321,20 @@
                 <w:color w:val="00000A"/>
               </w:rPr>
               <w:t>jump</w:t>
+            </w:r>
+          </w:p>
+          <w:p>
+            <w:pPr>
+              <w:pStyle w:val="Normal"/>
+              <w:widowControl w:val="false"/>
+              <w:spacing w:before="100" w:after="200"/>
+              <w:rPr/>
+            </w:pPr>
+            <w:r>
+              <w:rPr>
+                <w:color w:val="00000A"/>
+              </w:rPr>
+              <w:t>alu_control</w:t>
             </w:r>
           </w:p>
         </w:tc>
@@ -2329,7 +2349,7 @@
             </w:tcBorders>
             <w:shd w:color="auto" w:fill="auto" w:val="clear"/>
             <w:tcMar>
-              <w:left w:w="30" w:type="dxa"/>
+              <w:left w:w="25" w:type="dxa"/>
             </w:tcMar>
           </w:tcPr>
           <w:p>
@@ -2337,9 +2357,7 @@
               <w:pStyle w:val="Normal"/>
               <w:widowControl w:val="false"/>
               <w:spacing w:before="100" w:after="200"/>
-              <w:rPr>
-                <w:color w:val="00000A"/>
-              </w:rPr>
+              <w:rPr/>
             </w:pPr>
             <w:r>
               <w:rPr>
@@ -2382,15 +2400,51 @@
             <w:pPr>
               <w:pStyle w:val="Normal"/>
               <w:widowControl w:val="false"/>
-              <w:rPr>
-                <w:color w:val="00000A"/>
-              </w:rPr>
+              <w:rPr/>
             </w:pPr>
             <w:r>
               <w:rPr>
                 <w:color w:val="00000A"/>
               </w:rPr>
-              <w:t xml:space="preserve">zero flag </w:t>
+              <w:t>zero flag,</w:t>
+            </w:r>
+          </w:p>
+          <w:p>
+            <w:pPr>
+              <w:pStyle w:val="Normal"/>
+              <w:widowControl w:val="false"/>
+              <w:rPr/>
+            </w:pPr>
+            <w:r>
+              <w:rPr>
+                <w:color w:val="00000A"/>
+              </w:rPr>
+              <w:t>mem_2_reg,</w:t>
+            </w:r>
+          </w:p>
+          <w:p>
+            <w:pPr>
+              <w:pStyle w:val="Normal"/>
+              <w:widowControl w:val="false"/>
+              <w:rPr/>
+            </w:pPr>
+            <w:r>
+              <w:rPr>
+                <w:color w:val="00000A"/>
+              </w:rPr>
+              <w:t>mem_write,</w:t>
+            </w:r>
+          </w:p>
+          <w:p>
+            <w:pPr>
+              <w:pStyle w:val="Normal"/>
+              <w:widowControl w:val="false"/>
+              <w:rPr>
+                <w:color w:val="00000A"/>
+              </w:rPr>
+            </w:pPr>
+            <w:r>
+              <w:rPr/>
             </w:r>
           </w:p>
           <w:p>
@@ -2422,7 +2476,7 @@
             </w:tcBorders>
             <w:shd w:color="auto" w:fill="auto" w:val="clear"/>
             <w:tcMar>
-              <w:left w:w="30" w:type="dxa"/>
+              <w:left w:w="25" w:type="dxa"/>
             </w:tcMar>
           </w:tcPr>
           <w:p>
@@ -2446,15 +2500,27 @@
               <w:pStyle w:val="Normal"/>
               <w:widowControl w:val="false"/>
               <w:spacing w:before="100" w:after="200"/>
-              <w:rPr>
-                <w:color w:val="00000A"/>
-              </w:rPr>
+              <w:rPr/>
             </w:pPr>
             <w:r>
               <w:rPr>
                 <w:color w:val="00000A"/>
               </w:rPr>
-              <w:t xml:space="preserve">alu result </w:t>
+              <w:t>alu result,</w:t>
+            </w:r>
+          </w:p>
+          <w:p>
+            <w:pPr>
+              <w:pStyle w:val="Normal"/>
+              <w:widowControl w:val="false"/>
+              <w:spacing w:before="100" w:after="200"/>
+              <w:rPr/>
+            </w:pPr>
+            <w:r>
+              <w:rPr>
+                <w:color w:val="00000A"/>
+              </w:rPr>
+              <w:t>mem_2_reg,</w:t>
             </w:r>
           </w:p>
         </w:tc>
@@ -2500,7 +2566,7 @@
                 <wp:positionV relativeFrom="paragraph">
                   <wp:posOffset>45720</wp:posOffset>
                 </wp:positionV>
-                <wp:extent cx="2155825" cy="1398270"/>
+                <wp:extent cx="2156460" cy="1398905"/>
                 <wp:effectExtent l="0" t="0" r="0" b="0"/>
                 <wp:wrapSquare wrapText="bothSides"/>
                 <wp:docPr id="3" name="Rectangle 3"/>
@@ -2511,7 +2577,7 @@
                       <wps:spPr>
                         <a:xfrm>
                           <a:off x="0" y="0"/>
-                          <a:ext cx="2155320" cy="1397520"/>
+                          <a:ext cx="2155680" cy="1398240"/>
                         </a:xfrm>
                         <a:prstGeom prst="rect">
                           <a:avLst/>
@@ -2701,7 +2767,7 @@
           </mc:Choice>
           <mc:Fallback>
             <w:pict>
-              <v:rect id="shape_0" ID="Rectangle 3" fillcolor="white" stroked="f" style="position:absolute;margin-left:317.8pt;margin-top:3.6pt;width:169.65pt;height:110pt" wp14:anchorId="2D25CC9D">
+              <v:rect id="shape_0" ID="Rectangle 3" fillcolor="white" stroked="f" style="position:absolute;margin-left:317.8pt;margin-top:3.6pt;width:169.7pt;height:110.05pt" wp14:anchorId="2D25CC9D">
                 <w10:wrap type="square"/>
                 <v:fill o:detectmouseclick="t" type="solid" color2="black"/>
                 <v:stroke color="#3465a4" weight="9360" joinstyle="round" endcap="flat"/>
@@ -5734,6 +5800,321 @@
       <w:rFonts w:cs="OpenSymbol"/>
     </w:rPr>
   </w:style>
+  <w:style w:type="character" w:styleId="ListLabel190">
+    <w:name w:val="ListLabel 190"/>
+    <w:qFormat/>
+    <w:rPr>
+      <w:rFonts w:cs="Noto Sans Symbols"/>
+    </w:rPr>
+  </w:style>
+  <w:style w:type="character" w:styleId="ListLabel191">
+    <w:name w:val="ListLabel 191"/>
+    <w:qFormat/>
+    <w:rPr>
+      <w:rFonts w:cs="Calibri"/>
+    </w:rPr>
+  </w:style>
+  <w:style w:type="character" w:styleId="ListLabel192">
+    <w:name w:val="ListLabel 192"/>
+    <w:qFormat/>
+    <w:rPr>
+      <w:rFonts w:cs="Noto Sans Symbols"/>
+    </w:rPr>
+  </w:style>
+  <w:style w:type="character" w:styleId="ListLabel193">
+    <w:name w:val="ListLabel 193"/>
+    <w:qFormat/>
+    <w:rPr>
+      <w:rFonts w:cs="Noto Sans Symbols"/>
+    </w:rPr>
+  </w:style>
+  <w:style w:type="character" w:styleId="ListLabel194">
+    <w:name w:val="ListLabel 194"/>
+    <w:qFormat/>
+    <w:rPr>
+      <w:rFonts w:cs="Courier New"/>
+    </w:rPr>
+  </w:style>
+  <w:style w:type="character" w:styleId="ListLabel195">
+    <w:name w:val="ListLabel 195"/>
+    <w:qFormat/>
+    <w:rPr>
+      <w:rFonts w:cs="Noto Sans Symbols"/>
+    </w:rPr>
+  </w:style>
+  <w:style w:type="character" w:styleId="ListLabel196">
+    <w:name w:val="ListLabel 196"/>
+    <w:qFormat/>
+    <w:rPr>
+      <w:rFonts w:cs="Noto Sans Symbols"/>
+    </w:rPr>
+  </w:style>
+  <w:style w:type="character" w:styleId="ListLabel197">
+    <w:name w:val="ListLabel 197"/>
+    <w:qFormat/>
+    <w:rPr>
+      <w:rFonts w:cs="Courier New"/>
+    </w:rPr>
+  </w:style>
+  <w:style w:type="character" w:styleId="ListLabel198">
+    <w:name w:val="ListLabel 198"/>
+    <w:qFormat/>
+    <w:rPr>
+      <w:rFonts w:cs="Noto Sans Symbols"/>
+    </w:rPr>
+  </w:style>
+  <w:style w:type="character" w:styleId="ListLabel199">
+    <w:name w:val="ListLabel 199"/>
+    <w:qFormat/>
+    <w:rPr>
+      <w:rFonts w:cs="Noto Sans Symbols"/>
+    </w:rPr>
+  </w:style>
+  <w:style w:type="character" w:styleId="ListLabel200">
+    <w:name w:val="ListLabel 200"/>
+    <w:qFormat/>
+    <w:rPr>
+      <w:rFonts w:cs="Noto Sans Symbols"/>
+    </w:rPr>
+  </w:style>
+  <w:style w:type="character" w:styleId="ListLabel201">
+    <w:name w:val="ListLabel 201"/>
+    <w:qFormat/>
+    <w:rPr>
+      <w:rFonts w:cs="Noto Sans Symbols"/>
+    </w:rPr>
+  </w:style>
+  <w:style w:type="character" w:styleId="ListLabel202">
+    <w:name w:val="ListLabel 202"/>
+    <w:qFormat/>
+    <w:rPr>
+      <w:rFonts w:cs="Noto Sans Symbols"/>
+    </w:rPr>
+  </w:style>
+  <w:style w:type="character" w:styleId="ListLabel203">
+    <w:name w:val="ListLabel 203"/>
+    <w:qFormat/>
+    <w:rPr>
+      <w:rFonts w:cs="Noto Sans Symbols"/>
+    </w:rPr>
+  </w:style>
+  <w:style w:type="character" w:styleId="ListLabel204">
+    <w:name w:val="ListLabel 204"/>
+    <w:qFormat/>
+    <w:rPr>
+      <w:rFonts w:cs="Noto Sans Symbols"/>
+    </w:rPr>
+  </w:style>
+  <w:style w:type="character" w:styleId="ListLabel205">
+    <w:name w:val="ListLabel 205"/>
+    <w:qFormat/>
+    <w:rPr>
+      <w:rFonts w:cs="Noto Sans Symbols"/>
+    </w:rPr>
+  </w:style>
+  <w:style w:type="character" w:styleId="ListLabel206">
+    <w:name w:val="ListLabel 206"/>
+    <w:qFormat/>
+    <w:rPr>
+      <w:rFonts w:cs="Noto Sans Symbols"/>
+    </w:rPr>
+  </w:style>
+  <w:style w:type="character" w:styleId="ListLabel207">
+    <w:name w:val="ListLabel 207"/>
+    <w:qFormat/>
+    <w:rPr>
+      <w:rFonts w:cs="Noto Sans Symbols"/>
+    </w:rPr>
+  </w:style>
+  <w:style w:type="character" w:styleId="ListLabel208">
+    <w:name w:val="ListLabel 208"/>
+    <w:qFormat/>
+    <w:rPr>
+      <w:rFonts w:cs="Noto Sans Symbols"/>
+    </w:rPr>
+  </w:style>
+  <w:style w:type="character" w:styleId="ListLabel209">
+    <w:name w:val="ListLabel 209"/>
+    <w:qFormat/>
+    <w:rPr>
+      <w:rFonts w:cs="Noto Sans Symbols"/>
+    </w:rPr>
+  </w:style>
+  <w:style w:type="character" w:styleId="ListLabel210">
+    <w:name w:val="ListLabel 210"/>
+    <w:qFormat/>
+    <w:rPr>
+      <w:rFonts w:cs="Noto Sans Symbols"/>
+    </w:rPr>
+  </w:style>
+  <w:style w:type="character" w:styleId="ListLabel211">
+    <w:name w:val="ListLabel 211"/>
+    <w:qFormat/>
+    <w:rPr>
+      <w:rFonts w:cs="Noto Sans Symbols"/>
+    </w:rPr>
+  </w:style>
+  <w:style w:type="character" w:styleId="ListLabel212">
+    <w:name w:val="ListLabel 212"/>
+    <w:qFormat/>
+    <w:rPr>
+      <w:rFonts w:cs="Noto Sans Symbols"/>
+    </w:rPr>
+  </w:style>
+  <w:style w:type="character" w:styleId="ListLabel213">
+    <w:name w:val="ListLabel 213"/>
+    <w:qFormat/>
+    <w:rPr>
+      <w:rFonts w:cs="Noto Sans Symbols"/>
+    </w:rPr>
+  </w:style>
+  <w:style w:type="character" w:styleId="ListLabel214">
+    <w:name w:val="ListLabel 214"/>
+    <w:qFormat/>
+    <w:rPr>
+      <w:rFonts w:cs="Noto Sans Symbols"/>
+    </w:rPr>
+  </w:style>
+  <w:style w:type="character" w:styleId="ListLabel215">
+    <w:name w:val="ListLabel 215"/>
+    <w:qFormat/>
+    <w:rPr>
+      <w:rFonts w:cs="Noto Sans Symbols"/>
+    </w:rPr>
+  </w:style>
+  <w:style w:type="character" w:styleId="ListLabel216">
+    <w:name w:val="ListLabel 216"/>
+    <w:qFormat/>
+    <w:rPr>
+      <w:rFonts w:cs="Noto Sans Symbols"/>
+    </w:rPr>
+  </w:style>
+  <w:style w:type="character" w:styleId="ListLabel217">
+    <w:name w:val="ListLabel 217"/>
+    <w:qFormat/>
+    <w:rPr>
+      <w:rFonts w:cs="OpenSymbol"/>
+    </w:rPr>
+  </w:style>
+  <w:style w:type="character" w:styleId="ListLabel218">
+    <w:name w:val="ListLabel 218"/>
+    <w:qFormat/>
+    <w:rPr>
+      <w:rFonts w:cs="OpenSymbol"/>
+    </w:rPr>
+  </w:style>
+  <w:style w:type="character" w:styleId="ListLabel219">
+    <w:name w:val="ListLabel 219"/>
+    <w:qFormat/>
+    <w:rPr>
+      <w:rFonts w:cs="OpenSymbol"/>
+    </w:rPr>
+  </w:style>
+  <w:style w:type="character" w:styleId="ListLabel220">
+    <w:name w:val="ListLabel 220"/>
+    <w:qFormat/>
+    <w:rPr>
+      <w:rFonts w:cs="OpenSymbol"/>
+    </w:rPr>
+  </w:style>
+  <w:style w:type="character" w:styleId="ListLabel221">
+    <w:name w:val="ListLabel 221"/>
+    <w:qFormat/>
+    <w:rPr>
+      <w:rFonts w:cs="OpenSymbol"/>
+    </w:rPr>
+  </w:style>
+  <w:style w:type="character" w:styleId="ListLabel222">
+    <w:name w:val="ListLabel 222"/>
+    <w:qFormat/>
+    <w:rPr>
+      <w:rFonts w:cs="OpenSymbol"/>
+    </w:rPr>
+  </w:style>
+  <w:style w:type="character" w:styleId="ListLabel223">
+    <w:name w:val="ListLabel 223"/>
+    <w:qFormat/>
+    <w:rPr>
+      <w:rFonts w:cs="OpenSymbol"/>
+    </w:rPr>
+  </w:style>
+  <w:style w:type="character" w:styleId="ListLabel224">
+    <w:name w:val="ListLabel 224"/>
+    <w:qFormat/>
+    <w:rPr>
+      <w:rFonts w:cs="OpenSymbol"/>
+    </w:rPr>
+  </w:style>
+  <w:style w:type="character" w:styleId="ListLabel225">
+    <w:name w:val="ListLabel 225"/>
+    <w:qFormat/>
+    <w:rPr>
+      <w:rFonts w:cs="OpenSymbol"/>
+    </w:rPr>
+  </w:style>
+  <w:style w:type="character" w:styleId="ListLabel226">
+    <w:name w:val="ListLabel 226"/>
+    <w:qFormat/>
+    <w:rPr>
+      <w:rFonts w:cs="OpenSymbol"/>
+    </w:rPr>
+  </w:style>
+  <w:style w:type="character" w:styleId="ListLabel227">
+    <w:name w:val="ListLabel 227"/>
+    <w:qFormat/>
+    <w:rPr>
+      <w:rFonts w:cs="OpenSymbol"/>
+    </w:rPr>
+  </w:style>
+  <w:style w:type="character" w:styleId="ListLabel228">
+    <w:name w:val="ListLabel 228"/>
+    <w:qFormat/>
+    <w:rPr>
+      <w:rFonts w:cs="OpenSymbol"/>
+    </w:rPr>
+  </w:style>
+  <w:style w:type="character" w:styleId="ListLabel229">
+    <w:name w:val="ListLabel 229"/>
+    <w:qFormat/>
+    <w:rPr>
+      <w:rFonts w:cs="OpenSymbol"/>
+    </w:rPr>
+  </w:style>
+  <w:style w:type="character" w:styleId="ListLabel230">
+    <w:name w:val="ListLabel 230"/>
+    <w:qFormat/>
+    <w:rPr>
+      <w:rFonts w:cs="OpenSymbol"/>
+    </w:rPr>
+  </w:style>
+  <w:style w:type="character" w:styleId="ListLabel231">
+    <w:name w:val="ListLabel 231"/>
+    <w:qFormat/>
+    <w:rPr>
+      <w:rFonts w:cs="OpenSymbol"/>
+    </w:rPr>
+  </w:style>
+  <w:style w:type="character" w:styleId="ListLabel232">
+    <w:name w:val="ListLabel 232"/>
+    <w:qFormat/>
+    <w:rPr>
+      <w:rFonts w:cs="OpenSymbol"/>
+    </w:rPr>
+  </w:style>
+  <w:style w:type="character" w:styleId="ListLabel233">
+    <w:name w:val="ListLabel 233"/>
+    <w:qFormat/>
+    <w:rPr>
+      <w:rFonts w:cs="OpenSymbol"/>
+    </w:rPr>
+  </w:style>
+  <w:style w:type="character" w:styleId="ListLabel234">
+    <w:name w:val="ListLabel 234"/>
+    <w:qFormat/>
+    <w:rPr>
+      <w:rFonts w:cs="OpenSymbol"/>
+    </w:rPr>
+  </w:style>
   <w:style w:type="paragraph" w:styleId="Heading" w:customStyle="1">
     <w:name w:val="Heading"/>
     <w:basedOn w:val="Normal"/>
@@ -5759,9 +6140,16 @@
   </w:style>
   <w:style w:type="paragraph" w:styleId="List">
     <w:name w:val="List"/>
-    <w:basedOn w:val="1"/>
-    <w:pPr/>
-    <w:rPr/>
+    <w:pPr>
+      <w:widowControl w:val="false"/>
+    </w:pPr>
+    <w:rPr>
+      <w:rFonts w:ascii="Calibri" w:hAnsi="Calibri" w:eastAsia="Calibri" w:cs="Calibri"/>
+      <w:color w:val="000000"/>
+      <w:sz w:val="20"/>
+      <w:szCs w:val="20"/>
+      <w:lang w:val="en-US" w:eastAsia="en-US" w:bidi="ar-SA"/>
+    </w:rPr>
   </w:style>
   <w:style w:type="paragraph" w:styleId="Caption">
     <w:name w:val="Caption"/>

</xml_diff>

<commit_message>
Added more regs for stuff we hadn't thought of yet like reg2mem
</commit_message>
<xml_diff>
--- a/session_ca_2020Edited.docx
+++ b/session_ca_2020Edited.docx
@@ -21,6 +21,7 @@
           <w:sz w:val="28"/>
           <w:szCs w:val="28"/>
         </w:rPr>
+        <w:tab/>
         <w:t>H05d3A: Computer Architectures</w:t>
       </w:r>
     </w:p>
@@ -1016,7 +1017,7 @@
       <w:tblPr>
         <w:tblW w:w="9975" w:type="dxa"/>
         <w:jc w:val="left"/>
-        <w:tblInd w:w="-78" w:type="dxa"/>
+        <w:tblInd w:w="-88" w:type="dxa"/>
         <w:tblBorders>
           <w:top w:val="single" w:sz="4" w:space="0" w:color="000001"/>
           <w:left w:val="single" w:sz="4" w:space="0" w:color="000001"/>
@@ -1025,7 +1026,7 @@
         </w:tblBorders>
         <w:tblCellMar>
           <w:top w:w="55" w:type="dxa"/>
-          <w:left w:w="25" w:type="dxa"/>
+          <w:left w:w="15" w:type="dxa"/>
           <w:bottom w:w="55" w:type="dxa"/>
           <w:right w:w="55" w:type="dxa"/>
         </w:tblCellMar>
@@ -1035,8 +1036,8 @@
         <w:gridCol w:w="1994"/>
         <w:gridCol w:w="1881"/>
         <w:gridCol w:w="2063"/>
-        <w:gridCol w:w="2069"/>
-        <w:gridCol w:w="1968"/>
+        <w:gridCol w:w="2067"/>
+        <w:gridCol w:w="1970"/>
       </w:tblGrid>
       <w:tr>
         <w:trPr>
@@ -1053,7 +1054,7 @@
             </w:tcBorders>
             <w:shd w:color="auto" w:fill="auto" w:val="clear"/>
             <w:tcMar>
-              <w:left w:w="25" w:type="dxa"/>
+              <w:left w:w="15" w:type="dxa"/>
             </w:tcMar>
             <w:vAlign w:val="center"/>
           </w:tcPr>
@@ -1086,7 +1087,7 @@
             </w:tcBorders>
             <w:shd w:color="auto" w:fill="auto" w:val="clear"/>
             <w:tcMar>
-              <w:left w:w="25" w:type="dxa"/>
+              <w:left w:w="15" w:type="dxa"/>
             </w:tcMar>
             <w:vAlign w:val="center"/>
           </w:tcPr>
@@ -1119,7 +1120,7 @@
             </w:tcBorders>
             <w:shd w:color="auto" w:fill="auto" w:val="clear"/>
             <w:tcMar>
-              <w:left w:w="25" w:type="dxa"/>
+              <w:left w:w="15" w:type="dxa"/>
             </w:tcMar>
             <w:vAlign w:val="center"/>
           </w:tcPr>
@@ -1143,7 +1144,7 @@
         </w:tc>
         <w:tc>
           <w:tcPr>
-            <w:tcW w:w="2069" w:type="dxa"/>
+            <w:tcW w:w="2067" w:type="dxa"/>
             <w:tcBorders>
               <w:top w:val="single" w:sz="4" w:space="0" w:color="000001"/>
               <w:left w:val="single" w:sz="4" w:space="0" w:color="000001"/>
@@ -1152,7 +1153,7 @@
             </w:tcBorders>
             <w:shd w:color="auto" w:fill="auto" w:val="clear"/>
             <w:tcMar>
-              <w:left w:w="25" w:type="dxa"/>
+              <w:left w:w="15" w:type="dxa"/>
             </w:tcMar>
             <w:vAlign w:val="center"/>
           </w:tcPr>
@@ -1176,7 +1177,7 @@
         </w:tc>
         <w:tc>
           <w:tcPr>
-            <w:tcW w:w="1968" w:type="dxa"/>
+            <w:tcW w:w="1970" w:type="dxa"/>
             <w:tcBorders>
               <w:top w:val="single" w:sz="4" w:space="0" w:color="000001"/>
               <w:left w:val="single" w:sz="4" w:space="0" w:color="000001"/>
@@ -1187,7 +1188,7 @@
             </w:tcBorders>
             <w:shd w:color="auto" w:fill="auto" w:val="clear"/>
             <w:tcMar>
-              <w:left w:w="25" w:type="dxa"/>
+              <w:left w:w="15" w:type="dxa"/>
             </w:tcMar>
             <w:vAlign w:val="center"/>
           </w:tcPr>
@@ -1383,7 +1384,7 @@
       <w:tblPr>
         <w:tblW w:w="9972" w:type="dxa"/>
         <w:jc w:val="left"/>
-        <w:tblInd w:w="-78" w:type="dxa"/>
+        <w:tblInd w:w="-88" w:type="dxa"/>
         <w:tblBorders>
           <w:top w:val="single" w:sz="4" w:space="0" w:color="000001"/>
           <w:left w:val="single" w:sz="4" w:space="0" w:color="000001"/>
@@ -1392,7 +1393,7 @@
         </w:tblBorders>
         <w:tblCellMar>
           <w:top w:w="55" w:type="dxa"/>
-          <w:left w:w="25" w:type="dxa"/>
+          <w:left w:w="15" w:type="dxa"/>
           <w:bottom w:w="55" w:type="dxa"/>
           <w:right w:w="55" w:type="dxa"/>
         </w:tblCellMar>
@@ -1419,7 +1420,7 @@
             </w:tcBorders>
             <w:shd w:color="auto" w:fill="auto" w:val="clear"/>
             <w:tcMar>
-              <w:left w:w="25" w:type="dxa"/>
+              <w:left w:w="15" w:type="dxa"/>
             </w:tcMar>
           </w:tcPr>
           <w:p>
@@ -1449,7 +1450,7 @@
             </w:tcBorders>
             <w:shd w:color="auto" w:fill="auto" w:val="clear"/>
             <w:tcMar>
-              <w:left w:w="25" w:type="dxa"/>
+              <w:left w:w="15" w:type="dxa"/>
             </w:tcMar>
           </w:tcPr>
           <w:p>
@@ -1480,7 +1481,7 @@
             </w:tcBorders>
             <w:shd w:color="auto" w:fill="auto" w:val="clear"/>
             <w:tcMar>
-              <w:left w:w="25" w:type="dxa"/>
+              <w:left w:w="15" w:type="dxa"/>
             </w:tcMar>
           </w:tcPr>
           <w:p>
@@ -1511,7 +1512,7 @@
             </w:tcBorders>
             <w:shd w:color="auto" w:fill="auto" w:val="clear"/>
             <w:tcMar>
-              <w:left w:w="25" w:type="dxa"/>
+              <w:left w:w="15" w:type="dxa"/>
             </w:tcMar>
           </w:tcPr>
           <w:p>
@@ -1542,7 +1543,7 @@
             </w:tcBorders>
             <w:shd w:color="auto" w:fill="auto" w:val="clear"/>
             <w:tcMar>
-              <w:left w:w="25" w:type="dxa"/>
+              <w:left w:w="15" w:type="dxa"/>
             </w:tcMar>
           </w:tcPr>
           <w:p>
@@ -1575,7 +1576,7 @@
             </w:tcBorders>
             <w:shd w:color="auto" w:fill="auto" w:val="clear"/>
             <w:tcMar>
-              <w:left w:w="25" w:type="dxa"/>
+              <w:left w:w="15" w:type="dxa"/>
             </w:tcMar>
           </w:tcPr>
           <w:p>
@@ -1611,7 +1612,7 @@
             </w:tcBorders>
             <w:shd w:color="auto" w:fill="auto" w:val="clear"/>
             <w:tcMar>
-              <w:left w:w="25" w:type="dxa"/>
+              <w:left w:w="15" w:type="dxa"/>
             </w:tcMar>
           </w:tcPr>
           <w:p>
@@ -1642,7 +1643,7 @@
             </w:tcBorders>
             <w:shd w:color="auto" w:fill="auto" w:val="clear"/>
             <w:tcMar>
-              <w:left w:w="25" w:type="dxa"/>
+              <w:left w:w="15" w:type="dxa"/>
             </w:tcMar>
           </w:tcPr>
           <w:p>
@@ -1689,7 +1690,7 @@
             </w:tcBorders>
             <w:shd w:color="auto" w:fill="auto" w:val="clear"/>
             <w:tcMar>
-              <w:left w:w="25" w:type="dxa"/>
+              <w:left w:w="15" w:type="dxa"/>
             </w:tcMar>
           </w:tcPr>
           <w:p>
@@ -1764,7 +1765,7 @@
             </w:tcBorders>
             <w:shd w:color="auto" w:fill="auto" w:val="clear"/>
             <w:tcMar>
-              <w:left w:w="25" w:type="dxa"/>
+              <w:left w:w="15" w:type="dxa"/>
             </w:tcMar>
           </w:tcPr>
           <w:p>
@@ -1811,7 +1812,7 @@
             </w:tcBorders>
             <w:shd w:color="auto" w:fill="auto" w:val="clear"/>
             <w:tcMar>
-              <w:left w:w="25" w:type="dxa"/>
+              <w:left w:w="15" w:type="dxa"/>
             </w:tcMar>
           </w:tcPr>
           <w:p>
@@ -1844,7 +1845,7 @@
             </w:tcBorders>
             <w:shd w:color="auto" w:fill="auto" w:val="clear"/>
             <w:tcMar>
-              <w:left w:w="25" w:type="dxa"/>
+              <w:left w:w="15" w:type="dxa"/>
             </w:tcMar>
           </w:tcPr>
           <w:p>
@@ -1906,7 +1907,7 @@
       <w:tblPr>
         <w:tblW w:w="9972" w:type="dxa"/>
         <w:jc w:val="left"/>
-        <w:tblInd w:w="-78" w:type="dxa"/>
+        <w:tblInd w:w="-88" w:type="dxa"/>
         <w:tblBorders>
           <w:top w:val="single" w:sz="4" w:space="0" w:color="000001"/>
           <w:left w:val="single" w:sz="4" w:space="0" w:color="000001"/>
@@ -1915,7 +1916,7 @@
         </w:tblBorders>
         <w:tblCellMar>
           <w:top w:w="55" w:type="dxa"/>
-          <w:left w:w="25" w:type="dxa"/>
+          <w:left w:w="15" w:type="dxa"/>
           <w:bottom w:w="55" w:type="dxa"/>
           <w:right w:w="55" w:type="dxa"/>
         </w:tblCellMar>
@@ -1941,7 +1942,7 @@
             </w:tcBorders>
             <w:shd w:color="auto" w:fill="auto" w:val="clear"/>
             <w:tcMar>
-              <w:left w:w="25" w:type="dxa"/>
+              <w:left w:w="15" w:type="dxa"/>
             </w:tcMar>
           </w:tcPr>
           <w:p>
@@ -1971,7 +1972,7 @@
             </w:tcBorders>
             <w:shd w:color="auto" w:fill="auto" w:val="clear"/>
             <w:tcMar>
-              <w:left w:w="25" w:type="dxa"/>
+              <w:left w:w="15" w:type="dxa"/>
             </w:tcMar>
           </w:tcPr>
           <w:p>
@@ -2002,7 +2003,7 @@
             </w:tcBorders>
             <w:shd w:color="auto" w:fill="auto" w:val="clear"/>
             <w:tcMar>
-              <w:left w:w="25" w:type="dxa"/>
+              <w:left w:w="15" w:type="dxa"/>
             </w:tcMar>
           </w:tcPr>
           <w:p>
@@ -2033,7 +2034,7 @@
             </w:tcBorders>
             <w:shd w:color="auto" w:fill="auto" w:val="clear"/>
             <w:tcMar>
-              <w:left w:w="25" w:type="dxa"/>
+              <w:left w:w="15" w:type="dxa"/>
             </w:tcMar>
           </w:tcPr>
           <w:p>
@@ -2066,7 +2067,7 @@
             </w:tcBorders>
             <w:shd w:color="auto" w:fill="auto" w:val="clear"/>
             <w:tcMar>
-              <w:left w:w="25" w:type="dxa"/>
+              <w:left w:w="15" w:type="dxa"/>
             </w:tcMar>
           </w:tcPr>
           <w:p>
@@ -2102,7 +2103,7 @@
             </w:tcBorders>
             <w:shd w:color="auto" w:fill="auto" w:val="clear"/>
             <w:tcMar>
-              <w:left w:w="25" w:type="dxa"/>
+              <w:left w:w="15" w:type="dxa"/>
             </w:tcMar>
           </w:tcPr>
           <w:p>
@@ -2133,7 +2134,7 @@
             </w:tcBorders>
             <w:shd w:color="auto" w:fill="auto" w:val="clear"/>
             <w:tcMar>
-              <w:left w:w="25" w:type="dxa"/>
+              <w:left w:w="15" w:type="dxa"/>
             </w:tcMar>
           </w:tcPr>
           <w:p>
@@ -2180,7 +2181,7 @@
             </w:tcBorders>
             <w:shd w:color="auto" w:fill="auto" w:val="clear"/>
             <w:tcMar>
-              <w:left w:w="25" w:type="dxa"/>
+              <w:left w:w="15" w:type="dxa"/>
             </w:tcMar>
           </w:tcPr>
           <w:p>
@@ -2349,7 +2350,7 @@
             </w:tcBorders>
             <w:shd w:color="auto" w:fill="auto" w:val="clear"/>
             <w:tcMar>
-              <w:left w:w="25" w:type="dxa"/>
+              <w:left w:w="15" w:type="dxa"/>
             </w:tcMar>
           </w:tcPr>
           <w:p>
@@ -2444,7 +2445,9 @@
               </w:rPr>
             </w:pPr>
             <w:r>
-              <w:rPr/>
+              <w:rPr>
+                <w:color w:val="00000A"/>
+              </w:rPr>
             </w:r>
           </w:p>
           <w:p>
@@ -2476,7 +2479,7 @@
             </w:tcBorders>
             <w:shd w:color="auto" w:fill="auto" w:val="clear"/>
             <w:tcMar>
-              <w:left w:w="25" w:type="dxa"/>
+              <w:left w:w="15" w:type="dxa"/>
             </w:tcMar>
           </w:tcPr>
           <w:p>
@@ -2566,7 +2569,7 @@
                 <wp:positionV relativeFrom="paragraph">
                   <wp:posOffset>45720</wp:posOffset>
                 </wp:positionV>
-                <wp:extent cx="2156460" cy="1398905"/>
+                <wp:extent cx="2157730" cy="1400175"/>
                 <wp:effectExtent l="0" t="0" r="0" b="0"/>
                 <wp:wrapSquare wrapText="bothSides"/>
                 <wp:docPr id="3" name="Rectangle 3"/>
@@ -2577,7 +2580,7 @@
                       <wps:spPr>
                         <a:xfrm>
                           <a:off x="0" y="0"/>
-                          <a:ext cx="2155680" cy="1398240"/>
+                          <a:ext cx="2157120" cy="1399680"/>
                         </a:xfrm>
                         <a:prstGeom prst="rect">
                           <a:avLst/>
@@ -2767,7 +2770,7 @@
           </mc:Choice>
           <mc:Fallback>
             <w:pict>
-              <v:rect id="shape_0" ID="Rectangle 3" fillcolor="white" stroked="f" style="position:absolute;margin-left:317.8pt;margin-top:3.6pt;width:169.7pt;height:110.05pt" wp14:anchorId="2D25CC9D">
+              <v:rect id="shape_0" ID="Rectangle 3" fillcolor="white" stroked="f" style="position:absolute;margin-left:317.8pt;margin-top:3.6pt;width:169.8pt;height:110.15pt" wp14:anchorId="2D25CC9D">
                 <w10:wrap type="square"/>
                 <v:fill o:detectmouseclick="t" type="solid" color2="black"/>
                 <v:stroke color="#3465a4" weight="9360" joinstyle="round" endcap="flat"/>
@@ -6115,6 +6118,636 @@
       <w:rFonts w:cs="OpenSymbol"/>
     </w:rPr>
   </w:style>
+  <w:style w:type="character" w:styleId="ListLabel235">
+    <w:name w:val="ListLabel 235"/>
+    <w:qFormat/>
+    <w:rPr>
+      <w:rFonts w:cs="Noto Sans Symbols"/>
+    </w:rPr>
+  </w:style>
+  <w:style w:type="character" w:styleId="ListLabel236">
+    <w:name w:val="ListLabel 236"/>
+    <w:qFormat/>
+    <w:rPr>
+      <w:rFonts w:cs="Calibri"/>
+    </w:rPr>
+  </w:style>
+  <w:style w:type="character" w:styleId="ListLabel237">
+    <w:name w:val="ListLabel 237"/>
+    <w:qFormat/>
+    <w:rPr>
+      <w:rFonts w:cs="Noto Sans Symbols"/>
+    </w:rPr>
+  </w:style>
+  <w:style w:type="character" w:styleId="ListLabel238">
+    <w:name w:val="ListLabel 238"/>
+    <w:qFormat/>
+    <w:rPr>
+      <w:rFonts w:cs="Noto Sans Symbols"/>
+    </w:rPr>
+  </w:style>
+  <w:style w:type="character" w:styleId="ListLabel239">
+    <w:name w:val="ListLabel 239"/>
+    <w:qFormat/>
+    <w:rPr>
+      <w:rFonts w:cs="Courier New"/>
+    </w:rPr>
+  </w:style>
+  <w:style w:type="character" w:styleId="ListLabel240">
+    <w:name w:val="ListLabel 240"/>
+    <w:qFormat/>
+    <w:rPr>
+      <w:rFonts w:cs="Noto Sans Symbols"/>
+    </w:rPr>
+  </w:style>
+  <w:style w:type="character" w:styleId="ListLabel241">
+    <w:name w:val="ListLabel 241"/>
+    <w:qFormat/>
+    <w:rPr>
+      <w:rFonts w:cs="Noto Sans Symbols"/>
+    </w:rPr>
+  </w:style>
+  <w:style w:type="character" w:styleId="ListLabel242">
+    <w:name w:val="ListLabel 242"/>
+    <w:qFormat/>
+    <w:rPr>
+      <w:rFonts w:cs="Courier New"/>
+    </w:rPr>
+  </w:style>
+  <w:style w:type="character" w:styleId="ListLabel243">
+    <w:name w:val="ListLabel 243"/>
+    <w:qFormat/>
+    <w:rPr>
+      <w:rFonts w:cs="Noto Sans Symbols"/>
+    </w:rPr>
+  </w:style>
+  <w:style w:type="character" w:styleId="ListLabel244">
+    <w:name w:val="ListLabel 244"/>
+    <w:qFormat/>
+    <w:rPr>
+      <w:rFonts w:cs="Noto Sans Symbols"/>
+    </w:rPr>
+  </w:style>
+  <w:style w:type="character" w:styleId="ListLabel245">
+    <w:name w:val="ListLabel 245"/>
+    <w:qFormat/>
+    <w:rPr>
+      <w:rFonts w:cs="Noto Sans Symbols"/>
+    </w:rPr>
+  </w:style>
+  <w:style w:type="character" w:styleId="ListLabel246">
+    <w:name w:val="ListLabel 246"/>
+    <w:qFormat/>
+    <w:rPr>
+      <w:rFonts w:cs="Noto Sans Symbols"/>
+    </w:rPr>
+  </w:style>
+  <w:style w:type="character" w:styleId="ListLabel247">
+    <w:name w:val="ListLabel 247"/>
+    <w:qFormat/>
+    <w:rPr>
+      <w:rFonts w:cs="Noto Sans Symbols"/>
+    </w:rPr>
+  </w:style>
+  <w:style w:type="character" w:styleId="ListLabel248">
+    <w:name w:val="ListLabel 248"/>
+    <w:qFormat/>
+    <w:rPr>
+      <w:rFonts w:cs="Noto Sans Symbols"/>
+    </w:rPr>
+  </w:style>
+  <w:style w:type="character" w:styleId="ListLabel249">
+    <w:name w:val="ListLabel 249"/>
+    <w:qFormat/>
+    <w:rPr>
+      <w:rFonts w:cs="Noto Sans Symbols"/>
+    </w:rPr>
+  </w:style>
+  <w:style w:type="character" w:styleId="ListLabel250">
+    <w:name w:val="ListLabel 250"/>
+    <w:qFormat/>
+    <w:rPr>
+      <w:rFonts w:cs="Noto Sans Symbols"/>
+    </w:rPr>
+  </w:style>
+  <w:style w:type="character" w:styleId="ListLabel251">
+    <w:name w:val="ListLabel 251"/>
+    <w:qFormat/>
+    <w:rPr>
+      <w:rFonts w:cs="Noto Sans Symbols"/>
+    </w:rPr>
+  </w:style>
+  <w:style w:type="character" w:styleId="ListLabel252">
+    <w:name w:val="ListLabel 252"/>
+    <w:qFormat/>
+    <w:rPr>
+      <w:rFonts w:cs="Noto Sans Symbols"/>
+    </w:rPr>
+  </w:style>
+  <w:style w:type="character" w:styleId="ListLabel253">
+    <w:name w:val="ListLabel 253"/>
+    <w:qFormat/>
+    <w:rPr>
+      <w:rFonts w:cs="Noto Sans Symbols"/>
+    </w:rPr>
+  </w:style>
+  <w:style w:type="character" w:styleId="ListLabel254">
+    <w:name w:val="ListLabel 254"/>
+    <w:qFormat/>
+    <w:rPr>
+      <w:rFonts w:cs="Noto Sans Symbols"/>
+    </w:rPr>
+  </w:style>
+  <w:style w:type="character" w:styleId="ListLabel255">
+    <w:name w:val="ListLabel 255"/>
+    <w:qFormat/>
+    <w:rPr>
+      <w:rFonts w:cs="Noto Sans Symbols"/>
+    </w:rPr>
+  </w:style>
+  <w:style w:type="character" w:styleId="ListLabel256">
+    <w:name w:val="ListLabel 256"/>
+    <w:qFormat/>
+    <w:rPr>
+      <w:rFonts w:cs="Noto Sans Symbols"/>
+    </w:rPr>
+  </w:style>
+  <w:style w:type="character" w:styleId="ListLabel257">
+    <w:name w:val="ListLabel 257"/>
+    <w:qFormat/>
+    <w:rPr>
+      <w:rFonts w:cs="Noto Sans Symbols"/>
+    </w:rPr>
+  </w:style>
+  <w:style w:type="character" w:styleId="ListLabel258">
+    <w:name w:val="ListLabel 258"/>
+    <w:qFormat/>
+    <w:rPr>
+      <w:rFonts w:cs="Noto Sans Symbols"/>
+    </w:rPr>
+  </w:style>
+  <w:style w:type="character" w:styleId="ListLabel259">
+    <w:name w:val="ListLabel 259"/>
+    <w:qFormat/>
+    <w:rPr>
+      <w:rFonts w:cs="Noto Sans Symbols"/>
+    </w:rPr>
+  </w:style>
+  <w:style w:type="character" w:styleId="ListLabel260">
+    <w:name w:val="ListLabel 260"/>
+    <w:qFormat/>
+    <w:rPr>
+      <w:rFonts w:cs="Noto Sans Symbols"/>
+    </w:rPr>
+  </w:style>
+  <w:style w:type="character" w:styleId="ListLabel261">
+    <w:name w:val="ListLabel 261"/>
+    <w:qFormat/>
+    <w:rPr>
+      <w:rFonts w:cs="Noto Sans Symbols"/>
+    </w:rPr>
+  </w:style>
+  <w:style w:type="character" w:styleId="ListLabel262">
+    <w:name w:val="ListLabel 262"/>
+    <w:qFormat/>
+    <w:rPr>
+      <w:rFonts w:cs="OpenSymbol"/>
+    </w:rPr>
+  </w:style>
+  <w:style w:type="character" w:styleId="ListLabel263">
+    <w:name w:val="ListLabel 263"/>
+    <w:qFormat/>
+    <w:rPr>
+      <w:rFonts w:cs="OpenSymbol"/>
+    </w:rPr>
+  </w:style>
+  <w:style w:type="character" w:styleId="ListLabel264">
+    <w:name w:val="ListLabel 264"/>
+    <w:qFormat/>
+    <w:rPr>
+      <w:rFonts w:cs="OpenSymbol"/>
+    </w:rPr>
+  </w:style>
+  <w:style w:type="character" w:styleId="ListLabel265">
+    <w:name w:val="ListLabel 265"/>
+    <w:qFormat/>
+    <w:rPr>
+      <w:rFonts w:cs="OpenSymbol"/>
+    </w:rPr>
+  </w:style>
+  <w:style w:type="character" w:styleId="ListLabel266">
+    <w:name w:val="ListLabel 266"/>
+    <w:qFormat/>
+    <w:rPr>
+      <w:rFonts w:cs="OpenSymbol"/>
+    </w:rPr>
+  </w:style>
+  <w:style w:type="character" w:styleId="ListLabel267">
+    <w:name w:val="ListLabel 267"/>
+    <w:qFormat/>
+    <w:rPr>
+      <w:rFonts w:cs="OpenSymbol"/>
+    </w:rPr>
+  </w:style>
+  <w:style w:type="character" w:styleId="ListLabel268">
+    <w:name w:val="ListLabel 268"/>
+    <w:qFormat/>
+    <w:rPr>
+      <w:rFonts w:cs="OpenSymbol"/>
+    </w:rPr>
+  </w:style>
+  <w:style w:type="character" w:styleId="ListLabel269">
+    <w:name w:val="ListLabel 269"/>
+    <w:qFormat/>
+    <w:rPr>
+      <w:rFonts w:cs="OpenSymbol"/>
+    </w:rPr>
+  </w:style>
+  <w:style w:type="character" w:styleId="ListLabel270">
+    <w:name w:val="ListLabel 270"/>
+    <w:qFormat/>
+    <w:rPr>
+      <w:rFonts w:cs="OpenSymbol"/>
+    </w:rPr>
+  </w:style>
+  <w:style w:type="character" w:styleId="ListLabel271">
+    <w:name w:val="ListLabel 271"/>
+    <w:qFormat/>
+    <w:rPr>
+      <w:rFonts w:cs="OpenSymbol"/>
+    </w:rPr>
+  </w:style>
+  <w:style w:type="character" w:styleId="ListLabel272">
+    <w:name w:val="ListLabel 272"/>
+    <w:qFormat/>
+    <w:rPr>
+      <w:rFonts w:cs="OpenSymbol"/>
+    </w:rPr>
+  </w:style>
+  <w:style w:type="character" w:styleId="ListLabel273">
+    <w:name w:val="ListLabel 273"/>
+    <w:qFormat/>
+    <w:rPr>
+      <w:rFonts w:cs="OpenSymbol"/>
+    </w:rPr>
+  </w:style>
+  <w:style w:type="character" w:styleId="ListLabel274">
+    <w:name w:val="ListLabel 274"/>
+    <w:qFormat/>
+    <w:rPr>
+      <w:rFonts w:cs="OpenSymbol"/>
+    </w:rPr>
+  </w:style>
+  <w:style w:type="character" w:styleId="ListLabel275">
+    <w:name w:val="ListLabel 275"/>
+    <w:qFormat/>
+    <w:rPr>
+      <w:rFonts w:cs="OpenSymbol"/>
+    </w:rPr>
+  </w:style>
+  <w:style w:type="character" w:styleId="ListLabel276">
+    <w:name w:val="ListLabel 276"/>
+    <w:qFormat/>
+    <w:rPr>
+      <w:rFonts w:cs="OpenSymbol"/>
+    </w:rPr>
+  </w:style>
+  <w:style w:type="character" w:styleId="ListLabel277">
+    <w:name w:val="ListLabel 277"/>
+    <w:qFormat/>
+    <w:rPr>
+      <w:rFonts w:cs="OpenSymbol"/>
+    </w:rPr>
+  </w:style>
+  <w:style w:type="character" w:styleId="ListLabel278">
+    <w:name w:val="ListLabel 278"/>
+    <w:qFormat/>
+    <w:rPr>
+      <w:rFonts w:cs="OpenSymbol"/>
+    </w:rPr>
+  </w:style>
+  <w:style w:type="character" w:styleId="ListLabel279">
+    <w:name w:val="ListLabel 279"/>
+    <w:qFormat/>
+    <w:rPr>
+      <w:rFonts w:cs="OpenSymbol"/>
+    </w:rPr>
+  </w:style>
+  <w:style w:type="character" w:styleId="ListLabel280">
+    <w:name w:val="ListLabel 280"/>
+    <w:qFormat/>
+    <w:rPr>
+      <w:rFonts w:cs="Noto Sans Symbols"/>
+    </w:rPr>
+  </w:style>
+  <w:style w:type="character" w:styleId="ListLabel281">
+    <w:name w:val="ListLabel 281"/>
+    <w:qFormat/>
+    <w:rPr>
+      <w:rFonts w:cs="Calibri"/>
+    </w:rPr>
+  </w:style>
+  <w:style w:type="character" w:styleId="ListLabel282">
+    <w:name w:val="ListLabel 282"/>
+    <w:qFormat/>
+    <w:rPr>
+      <w:rFonts w:cs="Noto Sans Symbols"/>
+    </w:rPr>
+  </w:style>
+  <w:style w:type="character" w:styleId="ListLabel283">
+    <w:name w:val="ListLabel 283"/>
+    <w:qFormat/>
+    <w:rPr>
+      <w:rFonts w:cs="Noto Sans Symbols"/>
+    </w:rPr>
+  </w:style>
+  <w:style w:type="character" w:styleId="ListLabel284">
+    <w:name w:val="ListLabel 284"/>
+    <w:qFormat/>
+    <w:rPr>
+      <w:rFonts w:cs="Courier New"/>
+    </w:rPr>
+  </w:style>
+  <w:style w:type="character" w:styleId="ListLabel285">
+    <w:name w:val="ListLabel 285"/>
+    <w:qFormat/>
+    <w:rPr>
+      <w:rFonts w:cs="Noto Sans Symbols"/>
+    </w:rPr>
+  </w:style>
+  <w:style w:type="character" w:styleId="ListLabel286">
+    <w:name w:val="ListLabel 286"/>
+    <w:qFormat/>
+    <w:rPr>
+      <w:rFonts w:cs="Noto Sans Symbols"/>
+    </w:rPr>
+  </w:style>
+  <w:style w:type="character" w:styleId="ListLabel287">
+    <w:name w:val="ListLabel 287"/>
+    <w:qFormat/>
+    <w:rPr>
+      <w:rFonts w:cs="Courier New"/>
+    </w:rPr>
+  </w:style>
+  <w:style w:type="character" w:styleId="ListLabel288">
+    <w:name w:val="ListLabel 288"/>
+    <w:qFormat/>
+    <w:rPr>
+      <w:rFonts w:cs="Noto Sans Symbols"/>
+    </w:rPr>
+  </w:style>
+  <w:style w:type="character" w:styleId="ListLabel289">
+    <w:name w:val="ListLabel 289"/>
+    <w:qFormat/>
+    <w:rPr>
+      <w:rFonts w:cs="Noto Sans Symbols"/>
+    </w:rPr>
+  </w:style>
+  <w:style w:type="character" w:styleId="ListLabel290">
+    <w:name w:val="ListLabel 290"/>
+    <w:qFormat/>
+    <w:rPr>
+      <w:rFonts w:cs="Noto Sans Symbols"/>
+    </w:rPr>
+  </w:style>
+  <w:style w:type="character" w:styleId="ListLabel291">
+    <w:name w:val="ListLabel 291"/>
+    <w:qFormat/>
+    <w:rPr>
+      <w:rFonts w:cs="Noto Sans Symbols"/>
+    </w:rPr>
+  </w:style>
+  <w:style w:type="character" w:styleId="ListLabel292">
+    <w:name w:val="ListLabel 292"/>
+    <w:qFormat/>
+    <w:rPr>
+      <w:rFonts w:cs="Noto Sans Symbols"/>
+    </w:rPr>
+  </w:style>
+  <w:style w:type="character" w:styleId="ListLabel293">
+    <w:name w:val="ListLabel 293"/>
+    <w:qFormat/>
+    <w:rPr>
+      <w:rFonts w:cs="Noto Sans Symbols"/>
+    </w:rPr>
+  </w:style>
+  <w:style w:type="character" w:styleId="ListLabel294">
+    <w:name w:val="ListLabel 294"/>
+    <w:qFormat/>
+    <w:rPr>
+      <w:rFonts w:cs="Noto Sans Symbols"/>
+    </w:rPr>
+  </w:style>
+  <w:style w:type="character" w:styleId="ListLabel295">
+    <w:name w:val="ListLabel 295"/>
+    <w:qFormat/>
+    <w:rPr>
+      <w:rFonts w:cs="Noto Sans Symbols"/>
+    </w:rPr>
+  </w:style>
+  <w:style w:type="character" w:styleId="ListLabel296">
+    <w:name w:val="ListLabel 296"/>
+    <w:qFormat/>
+    <w:rPr>
+      <w:rFonts w:cs="Noto Sans Symbols"/>
+    </w:rPr>
+  </w:style>
+  <w:style w:type="character" w:styleId="ListLabel297">
+    <w:name w:val="ListLabel 297"/>
+    <w:qFormat/>
+    <w:rPr>
+      <w:rFonts w:cs="Noto Sans Symbols"/>
+    </w:rPr>
+  </w:style>
+  <w:style w:type="character" w:styleId="ListLabel298">
+    <w:name w:val="ListLabel 298"/>
+    <w:qFormat/>
+    <w:rPr>
+      <w:rFonts w:cs="Noto Sans Symbols"/>
+    </w:rPr>
+  </w:style>
+  <w:style w:type="character" w:styleId="ListLabel299">
+    <w:name w:val="ListLabel 299"/>
+    <w:qFormat/>
+    <w:rPr>
+      <w:rFonts w:cs="Noto Sans Symbols"/>
+    </w:rPr>
+  </w:style>
+  <w:style w:type="character" w:styleId="ListLabel300">
+    <w:name w:val="ListLabel 300"/>
+    <w:qFormat/>
+    <w:rPr>
+      <w:rFonts w:cs="Noto Sans Symbols"/>
+    </w:rPr>
+  </w:style>
+  <w:style w:type="character" w:styleId="ListLabel301">
+    <w:name w:val="ListLabel 301"/>
+    <w:qFormat/>
+    <w:rPr>
+      <w:rFonts w:cs="Noto Sans Symbols"/>
+    </w:rPr>
+  </w:style>
+  <w:style w:type="character" w:styleId="ListLabel302">
+    <w:name w:val="ListLabel 302"/>
+    <w:qFormat/>
+    <w:rPr>
+      <w:rFonts w:cs="Noto Sans Symbols"/>
+    </w:rPr>
+  </w:style>
+  <w:style w:type="character" w:styleId="ListLabel303">
+    <w:name w:val="ListLabel 303"/>
+    <w:qFormat/>
+    <w:rPr>
+      <w:rFonts w:cs="Noto Sans Symbols"/>
+    </w:rPr>
+  </w:style>
+  <w:style w:type="character" w:styleId="ListLabel304">
+    <w:name w:val="ListLabel 304"/>
+    <w:qFormat/>
+    <w:rPr>
+      <w:rFonts w:cs="Noto Sans Symbols"/>
+    </w:rPr>
+  </w:style>
+  <w:style w:type="character" w:styleId="ListLabel305">
+    <w:name w:val="ListLabel 305"/>
+    <w:qFormat/>
+    <w:rPr>
+      <w:rFonts w:cs="Noto Sans Symbols"/>
+    </w:rPr>
+  </w:style>
+  <w:style w:type="character" w:styleId="ListLabel306">
+    <w:name w:val="ListLabel 306"/>
+    <w:qFormat/>
+    <w:rPr>
+      <w:rFonts w:cs="Noto Sans Symbols"/>
+    </w:rPr>
+  </w:style>
+  <w:style w:type="character" w:styleId="ListLabel307">
+    <w:name w:val="ListLabel 307"/>
+    <w:qFormat/>
+    <w:rPr>
+      <w:rFonts w:cs="OpenSymbol"/>
+    </w:rPr>
+  </w:style>
+  <w:style w:type="character" w:styleId="ListLabel308">
+    <w:name w:val="ListLabel 308"/>
+    <w:qFormat/>
+    <w:rPr>
+      <w:rFonts w:cs="OpenSymbol"/>
+    </w:rPr>
+  </w:style>
+  <w:style w:type="character" w:styleId="ListLabel309">
+    <w:name w:val="ListLabel 309"/>
+    <w:qFormat/>
+    <w:rPr>
+      <w:rFonts w:cs="OpenSymbol"/>
+    </w:rPr>
+  </w:style>
+  <w:style w:type="character" w:styleId="ListLabel310">
+    <w:name w:val="ListLabel 310"/>
+    <w:qFormat/>
+    <w:rPr>
+      <w:rFonts w:cs="OpenSymbol"/>
+    </w:rPr>
+  </w:style>
+  <w:style w:type="character" w:styleId="ListLabel311">
+    <w:name w:val="ListLabel 311"/>
+    <w:qFormat/>
+    <w:rPr>
+      <w:rFonts w:cs="OpenSymbol"/>
+    </w:rPr>
+  </w:style>
+  <w:style w:type="character" w:styleId="ListLabel312">
+    <w:name w:val="ListLabel 312"/>
+    <w:qFormat/>
+    <w:rPr>
+      <w:rFonts w:cs="OpenSymbol"/>
+    </w:rPr>
+  </w:style>
+  <w:style w:type="character" w:styleId="ListLabel313">
+    <w:name w:val="ListLabel 313"/>
+    <w:qFormat/>
+    <w:rPr>
+      <w:rFonts w:cs="OpenSymbol"/>
+    </w:rPr>
+  </w:style>
+  <w:style w:type="character" w:styleId="ListLabel314">
+    <w:name w:val="ListLabel 314"/>
+    <w:qFormat/>
+    <w:rPr>
+      <w:rFonts w:cs="OpenSymbol"/>
+    </w:rPr>
+  </w:style>
+  <w:style w:type="character" w:styleId="ListLabel315">
+    <w:name w:val="ListLabel 315"/>
+    <w:qFormat/>
+    <w:rPr>
+      <w:rFonts w:cs="OpenSymbol"/>
+    </w:rPr>
+  </w:style>
+  <w:style w:type="character" w:styleId="ListLabel316">
+    <w:name w:val="ListLabel 316"/>
+    <w:qFormat/>
+    <w:rPr>
+      <w:rFonts w:cs="OpenSymbol"/>
+    </w:rPr>
+  </w:style>
+  <w:style w:type="character" w:styleId="ListLabel317">
+    <w:name w:val="ListLabel 317"/>
+    <w:qFormat/>
+    <w:rPr>
+      <w:rFonts w:cs="OpenSymbol"/>
+    </w:rPr>
+  </w:style>
+  <w:style w:type="character" w:styleId="ListLabel318">
+    <w:name w:val="ListLabel 318"/>
+    <w:qFormat/>
+    <w:rPr>
+      <w:rFonts w:cs="OpenSymbol"/>
+    </w:rPr>
+  </w:style>
+  <w:style w:type="character" w:styleId="ListLabel319">
+    <w:name w:val="ListLabel 319"/>
+    <w:qFormat/>
+    <w:rPr>
+      <w:rFonts w:cs="OpenSymbol"/>
+    </w:rPr>
+  </w:style>
+  <w:style w:type="character" w:styleId="ListLabel320">
+    <w:name w:val="ListLabel 320"/>
+    <w:qFormat/>
+    <w:rPr>
+      <w:rFonts w:cs="OpenSymbol"/>
+    </w:rPr>
+  </w:style>
+  <w:style w:type="character" w:styleId="ListLabel321">
+    <w:name w:val="ListLabel 321"/>
+    <w:qFormat/>
+    <w:rPr>
+      <w:rFonts w:cs="OpenSymbol"/>
+    </w:rPr>
+  </w:style>
+  <w:style w:type="character" w:styleId="ListLabel322">
+    <w:name w:val="ListLabel 322"/>
+    <w:qFormat/>
+    <w:rPr>
+      <w:rFonts w:cs="OpenSymbol"/>
+    </w:rPr>
+  </w:style>
+  <w:style w:type="character" w:styleId="ListLabel323">
+    <w:name w:val="ListLabel 323"/>
+    <w:qFormat/>
+    <w:rPr>
+      <w:rFonts w:cs="OpenSymbol"/>
+    </w:rPr>
+  </w:style>
+  <w:style w:type="character" w:styleId="ListLabel324">
+    <w:name w:val="ListLabel 324"/>
+    <w:qFormat/>
+    <w:rPr>
+      <w:rFonts w:cs="OpenSymbol"/>
+    </w:rPr>
+  </w:style>
   <w:style w:type="paragraph" w:styleId="Heading" w:customStyle="1">
     <w:name w:val="Heading"/>
     <w:basedOn w:val="Normal"/>
@@ -6140,8 +6773,11 @@
   </w:style>
   <w:style w:type="paragraph" w:styleId="List">
     <w:name w:val="List"/>
+    <w:basedOn w:val="Normal"/>
     <w:pPr>
       <w:widowControl w:val="false"/>
+      <w:bidi w:val="0"/>
+      <w:jc w:val="left"/>
     </w:pPr>
     <w:rPr>
       <w:rFonts w:ascii="Calibri" w:hAnsi="Calibri" w:eastAsia="Calibri" w:cs="Calibri"/>

</xml_diff>

<commit_message>
CPU can now do multiplication succesfully in simulation (note DOCX not fully updated)
</commit_message>
<xml_diff>
--- a/session_ca_2020Edited.docx
+++ b/session_ca_2020Edited.docx
@@ -687,8 +687,8 @@
         </w:rPr>
         <w:t xml:space="preserve">Go to the folder SYNTHESIS. Run the synthesis through the command: </w:t>
       </w:r>
-      <w:bookmarkStart w:id="1" w:name="OLE_LINK2"/>
-      <w:bookmarkStart w:id="2" w:name="OLE_LINK1"/>
+      <w:bookmarkStart w:id="1" w:name="OLE_LINK1"/>
+      <w:bookmarkStart w:id="2" w:name="OLE_LINK2"/>
       <w:bookmarkEnd w:id="1"/>
       <w:bookmarkEnd w:id="2"/>
       <w:r>
@@ -1017,7 +1017,7 @@
       <w:tblPr>
         <w:tblW w:w="9975" w:type="dxa"/>
         <w:jc w:val="left"/>
-        <w:tblInd w:w="-88" w:type="dxa"/>
+        <w:tblInd w:w="-93" w:type="dxa"/>
         <w:tblBorders>
           <w:top w:val="single" w:sz="4" w:space="0" w:color="000001"/>
           <w:left w:val="single" w:sz="4" w:space="0" w:color="000001"/>
@@ -1026,7 +1026,7 @@
         </w:tblBorders>
         <w:tblCellMar>
           <w:top w:w="55" w:type="dxa"/>
-          <w:left w:w="15" w:type="dxa"/>
+          <w:left w:w="10" w:type="dxa"/>
           <w:bottom w:w="55" w:type="dxa"/>
           <w:right w:w="55" w:type="dxa"/>
         </w:tblCellMar>
@@ -1036,8 +1036,8 @@
         <w:gridCol w:w="1994"/>
         <w:gridCol w:w="1881"/>
         <w:gridCol w:w="2063"/>
-        <w:gridCol w:w="2067"/>
-        <w:gridCol w:w="1970"/>
+        <w:gridCol w:w="2066"/>
+        <w:gridCol w:w="1971"/>
       </w:tblGrid>
       <w:tr>
         <w:trPr>
@@ -1054,7 +1054,7 @@
             </w:tcBorders>
             <w:shd w:color="auto" w:fill="auto" w:val="clear"/>
             <w:tcMar>
-              <w:left w:w="15" w:type="dxa"/>
+              <w:left w:w="10" w:type="dxa"/>
             </w:tcMar>
             <w:vAlign w:val="center"/>
           </w:tcPr>
@@ -1087,7 +1087,7 @@
             </w:tcBorders>
             <w:shd w:color="auto" w:fill="auto" w:val="clear"/>
             <w:tcMar>
-              <w:left w:w="15" w:type="dxa"/>
+              <w:left w:w="10" w:type="dxa"/>
             </w:tcMar>
             <w:vAlign w:val="center"/>
           </w:tcPr>
@@ -1120,7 +1120,7 @@
             </w:tcBorders>
             <w:shd w:color="auto" w:fill="auto" w:val="clear"/>
             <w:tcMar>
-              <w:left w:w="15" w:type="dxa"/>
+              <w:left w:w="10" w:type="dxa"/>
             </w:tcMar>
             <w:vAlign w:val="center"/>
           </w:tcPr>
@@ -1144,7 +1144,7 @@
         </w:tc>
         <w:tc>
           <w:tcPr>
-            <w:tcW w:w="2067" w:type="dxa"/>
+            <w:tcW w:w="2066" w:type="dxa"/>
             <w:tcBorders>
               <w:top w:val="single" w:sz="4" w:space="0" w:color="000001"/>
               <w:left w:val="single" w:sz="4" w:space="0" w:color="000001"/>
@@ -1153,7 +1153,7 @@
             </w:tcBorders>
             <w:shd w:color="auto" w:fill="auto" w:val="clear"/>
             <w:tcMar>
-              <w:left w:w="15" w:type="dxa"/>
+              <w:left w:w="10" w:type="dxa"/>
             </w:tcMar>
             <w:vAlign w:val="center"/>
           </w:tcPr>
@@ -1177,7 +1177,7 @@
         </w:tc>
         <w:tc>
           <w:tcPr>
-            <w:tcW w:w="1970" w:type="dxa"/>
+            <w:tcW w:w="1971" w:type="dxa"/>
             <w:tcBorders>
               <w:top w:val="single" w:sz="4" w:space="0" w:color="000001"/>
               <w:left w:val="single" w:sz="4" w:space="0" w:color="000001"/>
@@ -1188,7 +1188,7 @@
             </w:tcBorders>
             <w:shd w:color="auto" w:fill="auto" w:val="clear"/>
             <w:tcMar>
-              <w:left w:w="15" w:type="dxa"/>
+              <w:left w:w="10" w:type="dxa"/>
             </w:tcMar>
             <w:vAlign w:val="center"/>
           </w:tcPr>
@@ -1384,7 +1384,7 @@
       <w:tblPr>
         <w:tblW w:w="9972" w:type="dxa"/>
         <w:jc w:val="left"/>
-        <w:tblInd w:w="-88" w:type="dxa"/>
+        <w:tblInd w:w="-93" w:type="dxa"/>
         <w:tblBorders>
           <w:top w:val="single" w:sz="4" w:space="0" w:color="000001"/>
           <w:left w:val="single" w:sz="4" w:space="0" w:color="000001"/>
@@ -1393,7 +1393,7 @@
         </w:tblBorders>
         <w:tblCellMar>
           <w:top w:w="55" w:type="dxa"/>
-          <w:left w:w="15" w:type="dxa"/>
+          <w:left w:w="10" w:type="dxa"/>
           <w:bottom w:w="55" w:type="dxa"/>
           <w:right w:w="55" w:type="dxa"/>
         </w:tblCellMar>
@@ -1420,7 +1420,7 @@
             </w:tcBorders>
             <w:shd w:color="auto" w:fill="auto" w:val="clear"/>
             <w:tcMar>
-              <w:left w:w="15" w:type="dxa"/>
+              <w:left w:w="10" w:type="dxa"/>
             </w:tcMar>
           </w:tcPr>
           <w:p>
@@ -1450,7 +1450,7 @@
             </w:tcBorders>
             <w:shd w:color="auto" w:fill="auto" w:val="clear"/>
             <w:tcMar>
-              <w:left w:w="15" w:type="dxa"/>
+              <w:left w:w="10" w:type="dxa"/>
             </w:tcMar>
           </w:tcPr>
           <w:p>
@@ -1481,7 +1481,7 @@
             </w:tcBorders>
             <w:shd w:color="auto" w:fill="auto" w:val="clear"/>
             <w:tcMar>
-              <w:left w:w="15" w:type="dxa"/>
+              <w:left w:w="10" w:type="dxa"/>
             </w:tcMar>
           </w:tcPr>
           <w:p>
@@ -1512,7 +1512,7 @@
             </w:tcBorders>
             <w:shd w:color="auto" w:fill="auto" w:val="clear"/>
             <w:tcMar>
-              <w:left w:w="15" w:type="dxa"/>
+              <w:left w:w="10" w:type="dxa"/>
             </w:tcMar>
           </w:tcPr>
           <w:p>
@@ -1543,7 +1543,7 @@
             </w:tcBorders>
             <w:shd w:color="auto" w:fill="auto" w:val="clear"/>
             <w:tcMar>
-              <w:left w:w="15" w:type="dxa"/>
+              <w:left w:w="10" w:type="dxa"/>
             </w:tcMar>
           </w:tcPr>
           <w:p>
@@ -1576,7 +1576,7 @@
             </w:tcBorders>
             <w:shd w:color="auto" w:fill="auto" w:val="clear"/>
             <w:tcMar>
-              <w:left w:w="15" w:type="dxa"/>
+              <w:left w:w="10" w:type="dxa"/>
             </w:tcMar>
           </w:tcPr>
           <w:p>
@@ -1612,7 +1612,7 @@
             </w:tcBorders>
             <w:shd w:color="auto" w:fill="auto" w:val="clear"/>
             <w:tcMar>
-              <w:left w:w="15" w:type="dxa"/>
+              <w:left w:w="10" w:type="dxa"/>
             </w:tcMar>
           </w:tcPr>
           <w:p>
@@ -1643,7 +1643,7 @@
             </w:tcBorders>
             <w:shd w:color="auto" w:fill="auto" w:val="clear"/>
             <w:tcMar>
-              <w:left w:w="15" w:type="dxa"/>
+              <w:left w:w="10" w:type="dxa"/>
             </w:tcMar>
           </w:tcPr>
           <w:p>
@@ -1690,7 +1690,7 @@
             </w:tcBorders>
             <w:shd w:color="auto" w:fill="auto" w:val="clear"/>
             <w:tcMar>
-              <w:left w:w="15" w:type="dxa"/>
+              <w:left w:w="10" w:type="dxa"/>
             </w:tcMar>
           </w:tcPr>
           <w:p>
@@ -1765,7 +1765,7 @@
             </w:tcBorders>
             <w:shd w:color="auto" w:fill="auto" w:val="clear"/>
             <w:tcMar>
-              <w:left w:w="15" w:type="dxa"/>
+              <w:left w:w="10" w:type="dxa"/>
             </w:tcMar>
           </w:tcPr>
           <w:p>
@@ -1812,7 +1812,7 @@
             </w:tcBorders>
             <w:shd w:color="auto" w:fill="auto" w:val="clear"/>
             <w:tcMar>
-              <w:left w:w="15" w:type="dxa"/>
+              <w:left w:w="10" w:type="dxa"/>
             </w:tcMar>
           </w:tcPr>
           <w:p>
@@ -1845,7 +1845,7 @@
             </w:tcBorders>
             <w:shd w:color="auto" w:fill="auto" w:val="clear"/>
             <w:tcMar>
-              <w:left w:w="15" w:type="dxa"/>
+              <w:left w:w="10" w:type="dxa"/>
             </w:tcMar>
           </w:tcPr>
           <w:p>
@@ -1907,7 +1907,7 @@
       <w:tblPr>
         <w:tblW w:w="9972" w:type="dxa"/>
         <w:jc w:val="left"/>
-        <w:tblInd w:w="-88" w:type="dxa"/>
+        <w:tblInd w:w="-93" w:type="dxa"/>
         <w:tblBorders>
           <w:top w:val="single" w:sz="4" w:space="0" w:color="000001"/>
           <w:left w:val="single" w:sz="4" w:space="0" w:color="000001"/>
@@ -1916,7 +1916,7 @@
         </w:tblBorders>
         <w:tblCellMar>
           <w:top w:w="55" w:type="dxa"/>
-          <w:left w:w="15" w:type="dxa"/>
+          <w:left w:w="10" w:type="dxa"/>
           <w:bottom w:w="55" w:type="dxa"/>
           <w:right w:w="55" w:type="dxa"/>
         </w:tblCellMar>
@@ -1942,7 +1942,7 @@
             </w:tcBorders>
             <w:shd w:color="auto" w:fill="auto" w:val="clear"/>
             <w:tcMar>
-              <w:left w:w="15" w:type="dxa"/>
+              <w:left w:w="10" w:type="dxa"/>
             </w:tcMar>
           </w:tcPr>
           <w:p>
@@ -1972,7 +1972,7 @@
             </w:tcBorders>
             <w:shd w:color="auto" w:fill="auto" w:val="clear"/>
             <w:tcMar>
-              <w:left w:w="15" w:type="dxa"/>
+              <w:left w:w="10" w:type="dxa"/>
             </w:tcMar>
           </w:tcPr>
           <w:p>
@@ -2003,7 +2003,7 @@
             </w:tcBorders>
             <w:shd w:color="auto" w:fill="auto" w:val="clear"/>
             <w:tcMar>
-              <w:left w:w="15" w:type="dxa"/>
+              <w:left w:w="10" w:type="dxa"/>
             </w:tcMar>
           </w:tcPr>
           <w:p>
@@ -2034,7 +2034,7 @@
             </w:tcBorders>
             <w:shd w:color="auto" w:fill="auto" w:val="clear"/>
             <w:tcMar>
-              <w:left w:w="15" w:type="dxa"/>
+              <w:left w:w="10" w:type="dxa"/>
             </w:tcMar>
           </w:tcPr>
           <w:p>
@@ -2067,7 +2067,7 @@
             </w:tcBorders>
             <w:shd w:color="auto" w:fill="auto" w:val="clear"/>
             <w:tcMar>
-              <w:left w:w="15" w:type="dxa"/>
+              <w:left w:w="10" w:type="dxa"/>
             </w:tcMar>
           </w:tcPr>
           <w:p>
@@ -2103,7 +2103,7 @@
             </w:tcBorders>
             <w:shd w:color="auto" w:fill="auto" w:val="clear"/>
             <w:tcMar>
-              <w:left w:w="15" w:type="dxa"/>
+              <w:left w:w="10" w:type="dxa"/>
             </w:tcMar>
           </w:tcPr>
           <w:p>
@@ -2134,7 +2134,7 @@
             </w:tcBorders>
             <w:shd w:color="auto" w:fill="auto" w:val="clear"/>
             <w:tcMar>
-              <w:left w:w="15" w:type="dxa"/>
+              <w:left w:w="10" w:type="dxa"/>
             </w:tcMar>
           </w:tcPr>
           <w:p>
@@ -2158,15 +2158,26 @@
               <w:pStyle w:val="Normal"/>
               <w:widowControl w:val="false"/>
               <w:spacing w:before="100" w:after="200"/>
-              <w:rPr>
-                <w:color w:val="00000A"/>
-              </w:rPr>
+              <w:rPr/>
             </w:pPr>
             <w:r>
               <w:rPr>
                 <w:color w:val="00000A"/>
               </w:rPr>
               <w:t>pc + 4</w:t>
+            </w:r>
+          </w:p>
+          <w:p>
+            <w:pPr>
+              <w:pStyle w:val="Normal"/>
+              <w:widowControl w:val="false"/>
+              <w:spacing w:before="100" w:after="200"/>
+              <w:rPr>
+                <w:color w:val="00000A"/>
+              </w:rPr>
+            </w:pPr>
+            <w:r>
+              <w:rPr/>
             </w:r>
           </w:p>
         </w:tc>
@@ -2181,7 +2192,7 @@
             </w:tcBorders>
             <w:shd w:color="auto" w:fill="auto" w:val="clear"/>
             <w:tcMar>
-              <w:left w:w="15" w:type="dxa"/>
+              <w:left w:w="10" w:type="dxa"/>
             </w:tcMar>
           </w:tcPr>
           <w:p>
@@ -2336,6 +2347,20 @@
                 <w:color w:val="00000A"/>
               </w:rPr>
               <w:t>alu_control</w:t>
+            </w:r>
+          </w:p>
+          <w:p>
+            <w:pPr>
+              <w:pStyle w:val="Normal"/>
+              <w:widowControl w:val="false"/>
+              <w:spacing w:before="100" w:after="200"/>
+              <w:rPr/>
+            </w:pPr>
+            <w:r>
+              <w:rPr>
+                <w:color w:val="00000A"/>
+              </w:rPr>
+              <w:t>instruction, reg_dest</w:t>
             </w:r>
           </w:p>
         </w:tc>
@@ -2350,7 +2375,7 @@
             </w:tcBorders>
             <w:shd w:color="auto" w:fill="auto" w:val="clear"/>
             <w:tcMar>
-              <w:left w:w="15" w:type="dxa"/>
+              <w:left w:w="10" w:type="dxa"/>
             </w:tcMar>
           </w:tcPr>
           <w:p>
@@ -2434,6 +2459,34 @@
                 <w:color w:val="00000A"/>
               </w:rPr>
               <w:t>mem_write,</w:t>
+            </w:r>
+          </w:p>
+          <w:p>
+            <w:pPr>
+              <w:pStyle w:val="Normal"/>
+              <w:widowControl w:val="false"/>
+              <w:spacing w:before="100" w:after="200"/>
+              <w:rPr/>
+            </w:pPr>
+            <w:r>
+              <w:rPr>
+                <w:color w:val="00000A"/>
+              </w:rPr>
+              <w:t>instruction</w:t>
+            </w:r>
+          </w:p>
+          <w:p>
+            <w:pPr>
+              <w:pStyle w:val="Normal"/>
+              <w:widowControl w:val="false"/>
+              <w:spacing w:before="100" w:after="200"/>
+              <w:rPr/>
+            </w:pPr>
+            <w:r>
+              <w:rPr>
+                <w:color w:val="00000A"/>
+              </w:rPr>
+              <w:t>reg_dest</w:t>
             </w:r>
           </w:p>
           <w:p>
@@ -2479,7 +2532,7 @@
             </w:tcBorders>
             <w:shd w:color="auto" w:fill="auto" w:val="clear"/>
             <w:tcMar>
-              <w:left w:w="15" w:type="dxa"/>
+              <w:left w:w="10" w:type="dxa"/>
             </w:tcMar>
           </w:tcPr>
           <w:p>
@@ -2526,6 +2579,34 @@
               <w:t>mem_2_reg,</w:t>
             </w:r>
           </w:p>
+          <w:p>
+            <w:pPr>
+              <w:pStyle w:val="Normal"/>
+              <w:widowControl w:val="false"/>
+              <w:spacing w:before="100" w:after="200"/>
+              <w:rPr/>
+            </w:pPr>
+            <w:r>
+              <w:rPr>
+                <w:color w:val="00000A"/>
+              </w:rPr>
+              <w:t>instruction</w:t>
+            </w:r>
+          </w:p>
+          <w:p>
+            <w:pPr>
+              <w:pStyle w:val="Normal"/>
+              <w:widowControl w:val="false"/>
+              <w:spacing w:before="100" w:after="200"/>
+              <w:rPr/>
+            </w:pPr>
+            <w:r>
+              <w:rPr>
+                <w:color w:val="00000A"/>
+              </w:rPr>
+              <w:t>reg_dest</w:t>
+            </w:r>
+          </w:p>
         </w:tc>
       </w:tr>
     </w:tbl>
@@ -2569,7 +2650,7 @@
                 <wp:positionV relativeFrom="paragraph">
                   <wp:posOffset>45720</wp:posOffset>
                 </wp:positionV>
-                <wp:extent cx="2157730" cy="1400175"/>
+                <wp:extent cx="2158365" cy="1400810"/>
                 <wp:effectExtent l="0" t="0" r="0" b="0"/>
                 <wp:wrapSquare wrapText="bothSides"/>
                 <wp:docPr id="3" name="Rectangle 3"/>
@@ -2580,7 +2661,7 @@
                       <wps:spPr>
                         <a:xfrm>
                           <a:off x="0" y="0"/>
-                          <a:ext cx="2157120" cy="1399680"/>
+                          <a:ext cx="2157840" cy="1400040"/>
                         </a:xfrm>
                         <a:prstGeom prst="rect">
                           <a:avLst/>
@@ -2770,7 +2851,7 @@
           </mc:Choice>
           <mc:Fallback>
             <w:pict>
-              <v:rect id="shape_0" ID="Rectangle 3" fillcolor="white" stroked="f" style="position:absolute;margin-left:317.8pt;margin-top:3.6pt;width:169.8pt;height:110.15pt" wp14:anchorId="2D25CC9D">
+              <v:rect id="shape_0" ID="Rectangle 3" fillcolor="white" stroked="f" style="position:absolute;margin-left:317.8pt;margin-top:3.6pt;width:169.85pt;height:110.2pt" wp14:anchorId="2D25CC9D">
                 <w10:wrap type="square"/>
                 <v:fill o:detectmouseclick="t" type="solid" color2="black"/>
                 <v:stroke color="#3465a4" weight="9360" joinstyle="round" endcap="flat"/>
@@ -6748,6 +6829,321 @@
       <w:rFonts w:cs="OpenSymbol"/>
     </w:rPr>
   </w:style>
+  <w:style w:type="character" w:styleId="ListLabel325">
+    <w:name w:val="ListLabel 325"/>
+    <w:qFormat/>
+    <w:rPr>
+      <w:rFonts w:cs="Noto Sans Symbols"/>
+    </w:rPr>
+  </w:style>
+  <w:style w:type="character" w:styleId="ListLabel326">
+    <w:name w:val="ListLabel 326"/>
+    <w:qFormat/>
+    <w:rPr>
+      <w:rFonts w:cs="Calibri"/>
+    </w:rPr>
+  </w:style>
+  <w:style w:type="character" w:styleId="ListLabel327">
+    <w:name w:val="ListLabel 327"/>
+    <w:qFormat/>
+    <w:rPr>
+      <w:rFonts w:cs="Noto Sans Symbols"/>
+    </w:rPr>
+  </w:style>
+  <w:style w:type="character" w:styleId="ListLabel328">
+    <w:name w:val="ListLabel 328"/>
+    <w:qFormat/>
+    <w:rPr>
+      <w:rFonts w:cs="Noto Sans Symbols"/>
+    </w:rPr>
+  </w:style>
+  <w:style w:type="character" w:styleId="ListLabel329">
+    <w:name w:val="ListLabel 329"/>
+    <w:qFormat/>
+    <w:rPr>
+      <w:rFonts w:cs="Courier New"/>
+    </w:rPr>
+  </w:style>
+  <w:style w:type="character" w:styleId="ListLabel330">
+    <w:name w:val="ListLabel 330"/>
+    <w:qFormat/>
+    <w:rPr>
+      <w:rFonts w:cs="Noto Sans Symbols"/>
+    </w:rPr>
+  </w:style>
+  <w:style w:type="character" w:styleId="ListLabel331">
+    <w:name w:val="ListLabel 331"/>
+    <w:qFormat/>
+    <w:rPr>
+      <w:rFonts w:cs="Noto Sans Symbols"/>
+    </w:rPr>
+  </w:style>
+  <w:style w:type="character" w:styleId="ListLabel332">
+    <w:name w:val="ListLabel 332"/>
+    <w:qFormat/>
+    <w:rPr>
+      <w:rFonts w:cs="Courier New"/>
+    </w:rPr>
+  </w:style>
+  <w:style w:type="character" w:styleId="ListLabel333">
+    <w:name w:val="ListLabel 333"/>
+    <w:qFormat/>
+    <w:rPr>
+      <w:rFonts w:cs="Noto Sans Symbols"/>
+    </w:rPr>
+  </w:style>
+  <w:style w:type="character" w:styleId="ListLabel334">
+    <w:name w:val="ListLabel 334"/>
+    <w:qFormat/>
+    <w:rPr>
+      <w:rFonts w:cs="Noto Sans Symbols"/>
+    </w:rPr>
+  </w:style>
+  <w:style w:type="character" w:styleId="ListLabel335">
+    <w:name w:val="ListLabel 335"/>
+    <w:qFormat/>
+    <w:rPr>
+      <w:rFonts w:cs="Noto Sans Symbols"/>
+    </w:rPr>
+  </w:style>
+  <w:style w:type="character" w:styleId="ListLabel336">
+    <w:name w:val="ListLabel 336"/>
+    <w:qFormat/>
+    <w:rPr>
+      <w:rFonts w:cs="Noto Sans Symbols"/>
+    </w:rPr>
+  </w:style>
+  <w:style w:type="character" w:styleId="ListLabel337">
+    <w:name w:val="ListLabel 337"/>
+    <w:qFormat/>
+    <w:rPr>
+      <w:rFonts w:cs="Noto Sans Symbols"/>
+    </w:rPr>
+  </w:style>
+  <w:style w:type="character" w:styleId="ListLabel338">
+    <w:name w:val="ListLabel 338"/>
+    <w:qFormat/>
+    <w:rPr>
+      <w:rFonts w:cs="Noto Sans Symbols"/>
+    </w:rPr>
+  </w:style>
+  <w:style w:type="character" w:styleId="ListLabel339">
+    <w:name w:val="ListLabel 339"/>
+    <w:qFormat/>
+    <w:rPr>
+      <w:rFonts w:cs="Noto Sans Symbols"/>
+    </w:rPr>
+  </w:style>
+  <w:style w:type="character" w:styleId="ListLabel340">
+    <w:name w:val="ListLabel 340"/>
+    <w:qFormat/>
+    <w:rPr>
+      <w:rFonts w:cs="Noto Sans Symbols"/>
+    </w:rPr>
+  </w:style>
+  <w:style w:type="character" w:styleId="ListLabel341">
+    <w:name w:val="ListLabel 341"/>
+    <w:qFormat/>
+    <w:rPr>
+      <w:rFonts w:cs="Noto Sans Symbols"/>
+    </w:rPr>
+  </w:style>
+  <w:style w:type="character" w:styleId="ListLabel342">
+    <w:name w:val="ListLabel 342"/>
+    <w:qFormat/>
+    <w:rPr>
+      <w:rFonts w:cs="Noto Sans Symbols"/>
+    </w:rPr>
+  </w:style>
+  <w:style w:type="character" w:styleId="ListLabel343">
+    <w:name w:val="ListLabel 343"/>
+    <w:qFormat/>
+    <w:rPr>
+      <w:rFonts w:cs="Noto Sans Symbols"/>
+    </w:rPr>
+  </w:style>
+  <w:style w:type="character" w:styleId="ListLabel344">
+    <w:name w:val="ListLabel 344"/>
+    <w:qFormat/>
+    <w:rPr>
+      <w:rFonts w:cs="Noto Sans Symbols"/>
+    </w:rPr>
+  </w:style>
+  <w:style w:type="character" w:styleId="ListLabel345">
+    <w:name w:val="ListLabel 345"/>
+    <w:qFormat/>
+    <w:rPr>
+      <w:rFonts w:cs="Noto Sans Symbols"/>
+    </w:rPr>
+  </w:style>
+  <w:style w:type="character" w:styleId="ListLabel346">
+    <w:name w:val="ListLabel 346"/>
+    <w:qFormat/>
+    <w:rPr>
+      <w:rFonts w:cs="Noto Sans Symbols"/>
+    </w:rPr>
+  </w:style>
+  <w:style w:type="character" w:styleId="ListLabel347">
+    <w:name w:val="ListLabel 347"/>
+    <w:qFormat/>
+    <w:rPr>
+      <w:rFonts w:cs="Noto Sans Symbols"/>
+    </w:rPr>
+  </w:style>
+  <w:style w:type="character" w:styleId="ListLabel348">
+    <w:name w:val="ListLabel 348"/>
+    <w:qFormat/>
+    <w:rPr>
+      <w:rFonts w:cs="Noto Sans Symbols"/>
+    </w:rPr>
+  </w:style>
+  <w:style w:type="character" w:styleId="ListLabel349">
+    <w:name w:val="ListLabel 349"/>
+    <w:qFormat/>
+    <w:rPr>
+      <w:rFonts w:cs="Noto Sans Symbols"/>
+    </w:rPr>
+  </w:style>
+  <w:style w:type="character" w:styleId="ListLabel350">
+    <w:name w:val="ListLabel 350"/>
+    <w:qFormat/>
+    <w:rPr>
+      <w:rFonts w:cs="Noto Sans Symbols"/>
+    </w:rPr>
+  </w:style>
+  <w:style w:type="character" w:styleId="ListLabel351">
+    <w:name w:val="ListLabel 351"/>
+    <w:qFormat/>
+    <w:rPr>
+      <w:rFonts w:cs="Noto Sans Symbols"/>
+    </w:rPr>
+  </w:style>
+  <w:style w:type="character" w:styleId="ListLabel352">
+    <w:name w:val="ListLabel 352"/>
+    <w:qFormat/>
+    <w:rPr>
+      <w:rFonts w:cs="OpenSymbol"/>
+    </w:rPr>
+  </w:style>
+  <w:style w:type="character" w:styleId="ListLabel353">
+    <w:name w:val="ListLabel 353"/>
+    <w:qFormat/>
+    <w:rPr>
+      <w:rFonts w:cs="OpenSymbol"/>
+    </w:rPr>
+  </w:style>
+  <w:style w:type="character" w:styleId="ListLabel354">
+    <w:name w:val="ListLabel 354"/>
+    <w:qFormat/>
+    <w:rPr>
+      <w:rFonts w:cs="OpenSymbol"/>
+    </w:rPr>
+  </w:style>
+  <w:style w:type="character" w:styleId="ListLabel355">
+    <w:name w:val="ListLabel 355"/>
+    <w:qFormat/>
+    <w:rPr>
+      <w:rFonts w:cs="OpenSymbol"/>
+    </w:rPr>
+  </w:style>
+  <w:style w:type="character" w:styleId="ListLabel356">
+    <w:name w:val="ListLabel 356"/>
+    <w:qFormat/>
+    <w:rPr>
+      <w:rFonts w:cs="OpenSymbol"/>
+    </w:rPr>
+  </w:style>
+  <w:style w:type="character" w:styleId="ListLabel357">
+    <w:name w:val="ListLabel 357"/>
+    <w:qFormat/>
+    <w:rPr>
+      <w:rFonts w:cs="OpenSymbol"/>
+    </w:rPr>
+  </w:style>
+  <w:style w:type="character" w:styleId="ListLabel358">
+    <w:name w:val="ListLabel 358"/>
+    <w:qFormat/>
+    <w:rPr>
+      <w:rFonts w:cs="OpenSymbol"/>
+    </w:rPr>
+  </w:style>
+  <w:style w:type="character" w:styleId="ListLabel359">
+    <w:name w:val="ListLabel 359"/>
+    <w:qFormat/>
+    <w:rPr>
+      <w:rFonts w:cs="OpenSymbol"/>
+    </w:rPr>
+  </w:style>
+  <w:style w:type="character" w:styleId="ListLabel360">
+    <w:name w:val="ListLabel 360"/>
+    <w:qFormat/>
+    <w:rPr>
+      <w:rFonts w:cs="OpenSymbol"/>
+    </w:rPr>
+  </w:style>
+  <w:style w:type="character" w:styleId="ListLabel361">
+    <w:name w:val="ListLabel 361"/>
+    <w:qFormat/>
+    <w:rPr>
+      <w:rFonts w:cs="OpenSymbol"/>
+    </w:rPr>
+  </w:style>
+  <w:style w:type="character" w:styleId="ListLabel362">
+    <w:name w:val="ListLabel 362"/>
+    <w:qFormat/>
+    <w:rPr>
+      <w:rFonts w:cs="OpenSymbol"/>
+    </w:rPr>
+  </w:style>
+  <w:style w:type="character" w:styleId="ListLabel363">
+    <w:name w:val="ListLabel 363"/>
+    <w:qFormat/>
+    <w:rPr>
+      <w:rFonts w:cs="OpenSymbol"/>
+    </w:rPr>
+  </w:style>
+  <w:style w:type="character" w:styleId="ListLabel364">
+    <w:name w:val="ListLabel 364"/>
+    <w:qFormat/>
+    <w:rPr>
+      <w:rFonts w:cs="OpenSymbol"/>
+    </w:rPr>
+  </w:style>
+  <w:style w:type="character" w:styleId="ListLabel365">
+    <w:name w:val="ListLabel 365"/>
+    <w:qFormat/>
+    <w:rPr>
+      <w:rFonts w:cs="OpenSymbol"/>
+    </w:rPr>
+  </w:style>
+  <w:style w:type="character" w:styleId="ListLabel366">
+    <w:name w:val="ListLabel 366"/>
+    <w:qFormat/>
+    <w:rPr>
+      <w:rFonts w:cs="OpenSymbol"/>
+    </w:rPr>
+  </w:style>
+  <w:style w:type="character" w:styleId="ListLabel367">
+    <w:name w:val="ListLabel 367"/>
+    <w:qFormat/>
+    <w:rPr>
+      <w:rFonts w:cs="OpenSymbol"/>
+    </w:rPr>
+  </w:style>
+  <w:style w:type="character" w:styleId="ListLabel368">
+    <w:name w:val="ListLabel 368"/>
+    <w:qFormat/>
+    <w:rPr>
+      <w:rFonts w:cs="OpenSymbol"/>
+    </w:rPr>
+  </w:style>
+  <w:style w:type="character" w:styleId="ListLabel369">
+    <w:name w:val="ListLabel 369"/>
+    <w:qFormat/>
+    <w:rPr>
+      <w:rFonts w:cs="OpenSymbol"/>
+    </w:rPr>
+  </w:style>
   <w:style w:type="paragraph" w:styleId="Heading" w:customStyle="1">
     <w:name w:val="Heading"/>
     <w:basedOn w:val="Normal"/>

</xml_diff>